<commit_message>
Changes to lectures 1.2, 1.3
</commit_message>
<xml_diff>
--- a/Section 1/АЛГОРИТМИ ТА ОБЧИСЛЮВАЛЬНА СКЛАДНІСТЬ.docx
+++ b/Section 1/АЛГОРИТМИ ТА ОБЧИСЛЮВАЛЬНА СКЛАДНІСТЬ.docx
@@ -5,26 +5,11 @@
     <w:p>
       <w:pPr>
         <w:pStyle w:val="1"/>
-        <w:rPr>
-          <w:noProof w:val="0"/>
-        </w:rPr>
-      </w:pPr>
-      <w:r>
-        <w:rPr>
-          <w:noProof w:val="0"/>
-        </w:rPr>
-        <w:t>1.</w:t>
-      </w:r>
-      <w:r>
-        <w:rPr>
-          <w:noProof w:val="0"/>
-        </w:rPr>
-        <w:t xml:space="preserve"> </w:t>
-      </w:r>
-      <w:r>
-        <w:rPr>
-          <w:noProof w:val="0"/>
-        </w:rPr>
+      </w:pPr>
+      <w:r>
+        <w:t xml:space="preserve">1. </w:t>
+      </w:r>
+      <w:r>
         <w:t>АЛГОРИТМИ ТА ОБЧИСЛЮВАЛЬНА СКЛАДНІСТЬ</w:t>
       </w:r>
     </w:p>
@@ -85,90 +70,6 @@
       </w:r>
       <w:r>
         <w:t xml:space="preserve">: </w:t>
-      </w:r>
-      <w:hyperlink r:id="rId5" w:history="1">
-        <w:r>
-          <w:rPr>
-            <w:rStyle w:val="a5"/>
-            <w:lang w:val="en-US"/>
-          </w:rPr>
-          <w:t>YouTube</w:t>
-        </w:r>
-      </w:hyperlink>
-    </w:p>
-    <w:p>
-      <w:pPr>
-        <w:pStyle w:val="a3"/>
-      </w:pPr>
-      <w:r>
-        <w:t xml:space="preserve">Мега корисна Книга (приклади на </w:t>
-      </w:r>
-      <w:r>
-        <w:rPr>
-          <w:lang w:val="en-US"/>
-        </w:rPr>
-        <w:t>Python</w:t>
-      </w:r>
-      <w:r>
-        <w:t>)</w:t>
-      </w:r>
-      <w:r>
-        <w:t xml:space="preserve">: </w:t>
-      </w:r>
-      <w:hyperlink r:id="rId6" w:history="1">
-        <w:r>
-          <w:rPr>
-            <w:rStyle w:val="a5"/>
-          </w:rPr>
-          <w:t>АЛГОРИТМИ І СТРУКТУРИ ДАНИХ</w:t>
-        </w:r>
-      </w:hyperlink>
-    </w:p>
-    <w:p>
-      <w:pPr>
-        <w:pStyle w:val="3"/>
-        <w:rPr>
-          <w:noProof w:val="0"/>
-        </w:rPr>
-      </w:pPr>
-      <w:r>
-        <w:rPr>
-          <w:noProof w:val="0"/>
-        </w:rPr>
-        <w:t>1.</w:t>
-      </w:r>
-      <w:r>
-        <w:rPr>
-          <w:noProof w:val="0"/>
-        </w:rPr>
-        <w:t xml:space="preserve">1.2. Поняття абстрактного типу даних. Абстрактні типи даних: стеки, списки, вектори, словники, множини, </w:t>
-      </w:r>
-      <w:r>
-        <w:t>мультимножини</w:t>
-      </w:r>
-      <w:r>
-        <w:rPr>
-          <w:noProof w:val="0"/>
-        </w:rPr>
-        <w:t>, черги, черги з пріоритетами.</w:t>
-      </w:r>
-    </w:p>
-    <w:p>
-      <w:pPr>
-        <w:pStyle w:val="a3"/>
-        <w:rPr>
-          <w:noProof w:val="0"/>
-          <w:lang w:val="en-US"/>
-        </w:rPr>
-      </w:pPr>
-      <w:r>
-        <w:t>Плейліст де коротко розповідають основні структури даних</w:t>
-      </w:r>
-      <w:r>
-        <w:t>:</w:t>
-      </w:r>
-      <w:r>
-        <w:t xml:space="preserve"> </w:t>
       </w:r>
       <w:hyperlink r:id="rId7" w:history="1">
         <w:r>
@@ -185,19 +86,7 @@
         <w:pStyle w:val="a3"/>
       </w:pPr>
       <w:r>
-        <w:t xml:space="preserve">Мега корисна </w:t>
-      </w:r>
-      <w:r>
-        <w:t xml:space="preserve">Книга </w:t>
-      </w:r>
-      <w:r>
-        <w:t>(</w:t>
-      </w:r>
-      <w:r>
-        <w:t xml:space="preserve">приклади </w:t>
-      </w:r>
-      <w:r>
-        <w:t xml:space="preserve">на </w:t>
+        <w:t xml:space="preserve">Мега корисна Книга (приклади на </w:t>
       </w:r>
       <w:r>
         <w:rPr>
@@ -237,29 +126,68 @@
         <w:rPr>
           <w:noProof w:val="0"/>
         </w:rPr>
-        <w:t xml:space="preserve">1.3. Кортежі, множини, словники, одно- та </w:t>
-      </w:r>
-      <w:r>
-        <w:t xml:space="preserve">двобічнозв'язні </w:t>
-      </w:r>
-      <w:r>
-        <w:rPr>
-          <w:noProof w:val="0"/>
-        </w:rPr>
-        <w:t>списки. Реалізація абстрактних типів даних з оцінюванням складності операцій.</w:t>
-      </w:r>
-    </w:p>
-    <w:p>
-      <w:pPr>
-        <w:pStyle w:val="a3"/>
-      </w:pPr>
-      <w:r>
-        <w:t xml:space="preserve">Мега корисна Книга (приклади на </w:t>
-      </w:r>
-      <w:r>
-        <w:rPr>
+        <w:t xml:space="preserve">1.2. Поняття абстрактного типу даних. Абстрактні типи даних: стеки, списки, вектори, словники, множини, </w:t>
+      </w:r>
+      <w:r>
+        <w:t>мультимножини</w:t>
+      </w:r>
+      <w:r>
+        <w:rPr>
+          <w:noProof w:val="0"/>
+        </w:rPr>
+        <w:t>, черги, черги з пріоритетами.</w:t>
+      </w:r>
+    </w:p>
+    <w:p>
+      <w:pPr>
+        <w:pStyle w:val="a3"/>
+        <w:rPr>
+          <w:noProof w:val="0"/>
           <w:lang w:val="en-US"/>
         </w:rPr>
+      </w:pPr>
+      <w:r>
+        <w:t>Плейліст де коротко розповідають основні структури даних</w:t>
+      </w:r>
+      <w:r>
+        <w:t>:</w:t>
+      </w:r>
+      <w:r>
+        <w:t xml:space="preserve"> </w:t>
+      </w:r>
+      <w:hyperlink r:id="rId9" w:history="1">
+        <w:r>
+          <w:rPr>
+            <w:rStyle w:val="a5"/>
+            <w:lang w:val="en-US"/>
+          </w:rPr>
+          <w:t>YouTube</w:t>
+        </w:r>
+      </w:hyperlink>
+    </w:p>
+    <w:p>
+      <w:pPr>
+        <w:pStyle w:val="a3"/>
+      </w:pPr>
+      <w:r>
+        <w:t xml:space="preserve">Мега корисна </w:t>
+      </w:r>
+      <w:r>
+        <w:t xml:space="preserve">Книга </w:t>
+      </w:r>
+      <w:r>
+        <w:t>(</w:t>
+      </w:r>
+      <w:r>
+        <w:t xml:space="preserve">приклади </w:t>
+      </w:r>
+      <w:r>
+        <w:t xml:space="preserve">на </w:t>
+      </w:r>
+      <w:r>
+        <w:rPr>
+          <w:lang w:val="en-US"/>
+        </w:rPr>
         <w:t>Python</w:t>
       </w:r>
       <w:r>
@@ -268,7 +196,7 @@
       <w:r>
         <w:t xml:space="preserve">: </w:t>
       </w:r>
-      <w:hyperlink r:id="rId9" w:history="1">
+      <w:hyperlink r:id="rId10" w:history="1">
         <w:r>
           <w:rPr>
             <w:rStyle w:val="a5"/>
@@ -294,6 +222,63 @@
         <w:rPr>
           <w:noProof w:val="0"/>
         </w:rPr>
+        <w:t xml:space="preserve">1.3. Кортежі, множини, словники, одно- та </w:t>
+      </w:r>
+      <w:r>
+        <w:t xml:space="preserve">двобічнозв'язні </w:t>
+      </w:r>
+      <w:r>
+        <w:rPr>
+          <w:noProof w:val="0"/>
+        </w:rPr>
+        <w:t>списки. Реалізація абстрактних типів даних з оцінюванням складності операцій.</w:t>
+      </w:r>
+    </w:p>
+    <w:p>
+      <w:pPr>
+        <w:pStyle w:val="a3"/>
+      </w:pPr>
+      <w:r>
+        <w:t xml:space="preserve">Мега корисна Книга (приклади на </w:t>
+      </w:r>
+      <w:r>
+        <w:rPr>
+          <w:lang w:val="en-US"/>
+        </w:rPr>
+        <w:t>Python</w:t>
+      </w:r>
+      <w:r>
+        <w:t>)</w:t>
+      </w:r>
+      <w:r>
+        <w:t xml:space="preserve">: </w:t>
+      </w:r>
+      <w:hyperlink r:id="rId11" w:history="1">
+        <w:r>
+          <w:rPr>
+            <w:rStyle w:val="a5"/>
+          </w:rPr>
+          <w:t>АЛГОРИТМИ І СТРУКТУРИ ДАНИХ</w:t>
+        </w:r>
+      </w:hyperlink>
+    </w:p>
+    <w:p>
+      <w:pPr>
+        <w:pStyle w:val="3"/>
+        <w:rPr>
+          <w:noProof w:val="0"/>
+        </w:rPr>
+      </w:pPr>
+      <w:r>
+        <w:rPr>
+          <w:noProof w:val="0"/>
+        </w:rPr>
+        <w:t>1.</w:t>
+      </w:r>
+      <w:r>
+        <w:rPr>
+          <w:noProof w:val="0"/>
+        </w:rPr>
         <w:t xml:space="preserve">1.4. Базові алгоритми та їх складність: пошук, сортування (прості сортування вибором, вставками, обмінами та удосконалені сортування деревом, сортування </w:t>
       </w:r>
       <w:r>
@@ -337,27 +322,13 @@
         </w:rPr>
         <w:t xml:space="preserve"> </w:t>
       </w:r>
-      <w:hyperlink r:id="rId10" w:history="1">
+      <w:hyperlink r:id="rId12" w:history="1">
         <w:r>
           <w:rPr>
             <w:rStyle w:val="a5"/>
             <w:lang w:val="en-US"/>
           </w:rPr>
-          <w:t>YouT</w:t>
-        </w:r>
-        <w:r>
-          <w:rPr>
-            <w:rStyle w:val="a5"/>
-            <w:lang w:val="en-US"/>
-          </w:rPr>
-          <w:t>u</w:t>
-        </w:r>
-        <w:r>
-          <w:rPr>
-            <w:rStyle w:val="a5"/>
-            <w:lang w:val="en-US"/>
-          </w:rPr>
-          <w:t>be</w:t>
+          <w:t>YouTube</w:t>
         </w:r>
       </w:hyperlink>
     </w:p>
@@ -477,27 +448,13 @@
       <w:r>
         <w:t xml:space="preserve"> : </w:t>
       </w:r>
-      <w:hyperlink r:id="rId11" w:history="1">
+      <w:hyperlink r:id="rId13" w:history="1">
         <w:r>
           <w:rPr>
             <w:rStyle w:val="a5"/>
             <w:lang w:val="en-US"/>
           </w:rPr>
-          <w:t>YouT</w:t>
-        </w:r>
-        <w:r>
-          <w:rPr>
-            <w:rStyle w:val="a5"/>
-            <w:lang w:val="en-US"/>
-          </w:rPr>
-          <w:t>u</w:t>
-        </w:r>
-        <w:r>
-          <w:rPr>
-            <w:rStyle w:val="a5"/>
-            <w:lang w:val="en-US"/>
-          </w:rPr>
-          <w:t>be</w:t>
+          <w:t>YouTube</w:t>
         </w:r>
       </w:hyperlink>
       <w:r>
@@ -526,7 +483,7 @@
       <w:r>
         <w:t xml:space="preserve">: </w:t>
       </w:r>
-      <w:hyperlink r:id="rId12" w:history="1">
+      <w:hyperlink r:id="rId14" w:history="1">
         <w:r>
           <w:rPr>
             <w:rStyle w:val="a5"/>
@@ -538,6 +495,13 @@
     <w:p>
       <w:pPr>
         <w:rPr>
+          <w:lang w:val="ru-RU"/>
+        </w:rPr>
+      </w:pPr>
+    </w:p>
+    <w:p>
+      <w:pPr>
+        <w:rPr>
           <w:rFonts w:ascii="Times New Roman" w:hAnsi="Times New Roman" w:cs="Times New Roman"/>
           <w:bCs/>
           <w:sz w:val="24"/>
@@ -555,6 +519,652 @@
     <w:p>
       <w:pPr>
         <w:pStyle w:val="2"/>
+        <w:rPr>
+          <w:noProof w:val="0"/>
+        </w:rPr>
+      </w:pPr>
+    </w:p>
+    <w:p>
+      <w:pPr>
+        <w:pStyle w:val="2"/>
+      </w:pPr>
+      <w:r>
+        <w:rPr>
+          <w:noProof w:val="0"/>
+        </w:rPr>
+        <w:t>1.</w:t>
+      </w:r>
+      <w:r>
+        <w:t>2. Стратегії розроблення алгоритмів.</w:t>
+      </w:r>
+    </w:p>
+    <w:p>
+      <w:pPr>
+        <w:pStyle w:val="3"/>
+        <w:rPr>
+          <w:noProof w:val="0"/>
+        </w:rPr>
+      </w:pPr>
+      <w:r>
+        <w:rPr>
+          <w:noProof w:val="0"/>
+        </w:rPr>
+        <w:t>1.</w:t>
+      </w:r>
+      <w:r>
+        <w:rPr>
+          <w:noProof w:val="0"/>
+        </w:rPr>
+        <w:t>2.1. Стратегія «розділяй та володарюй» та приклади застосування.</w:t>
+      </w:r>
+    </w:p>
+    <w:p>
+      <w:pPr>
+        <w:pStyle w:val="a3"/>
+        <w:spacing w:before="160"/>
+        <w:rPr>
+          <w:lang w:val="ru-RU"/>
+        </w:rPr>
+      </w:pPr>
+      <w:r>
+        <w:t>«Розділя́й та володарюй» в інформатиці — важлива парадигма розробки алгоритмів, що полягає в рекурсивному розбитті розв'язуваної задачі на дві або більше підзадачі того ж типу, але меншого розміру, і комбінуванні їх розв'язків для отримання відповіді до вихідного завдання. Розбиття виконуються доти, поки всі підзавдання не стануть елементарними.</w:t>
+      </w:r>
+      <w:r>
+        <w:rPr>
+          <w:lang w:val="ru-RU"/>
+        </w:rPr>
+        <w:t xml:space="preserve"> </w:t>
+      </w:r>
+    </w:p>
+    <w:p>
+      <w:pPr>
+        <w:pStyle w:val="a3"/>
+        <w:spacing w:before="160"/>
+        <w:rPr>
+          <w:lang w:val="ru-RU"/>
+        </w:rPr>
+      </w:pPr>
+      <w:hyperlink r:id="rId15" w:history="1">
+        <w:r>
+          <w:rPr>
+            <w:rStyle w:val="a5"/>
+            <w:lang w:val="ru-RU"/>
+          </w:rPr>
+          <w:t>https://www.youtube.com/watch?v=SMzo4zPZiko</w:t>
+        </w:r>
+      </w:hyperlink>
+      <w:r>
+        <w:rPr>
+          <w:lang w:val="ru-RU"/>
+        </w:rPr>
+        <w:t xml:space="preserve"> </w:t>
+      </w:r>
+    </w:p>
+    <w:p>
+      <w:pPr>
+        <w:pStyle w:val="a3"/>
+        <w:spacing w:before="160"/>
+      </w:pPr>
+      <w:r>
+        <w:t>Типовий приклад — алгоритм сортування злиттям. Щоб відсортувати масив чисел за зростанням, його розбивають на дві рівні частини; кожну сортують, потім відсортовані частини зливають в одну. Ця процедура застосовується до кожної з частин доти, поки сортовані частини масиву містять хоча б два елементи (щоб можна було її розбити на дві частини).</w:t>
+      </w:r>
+      <w:r>
+        <w:t xml:space="preserve"> </w:t>
+      </w:r>
+    </w:p>
+    <w:p>
+      <w:pPr>
+        <w:pStyle w:val="a3"/>
+        <w:spacing w:before="160"/>
+      </w:pPr>
+      <w:r>
+        <w:t>П</w:t>
+      </w:r>
+      <w:r>
+        <w:t>риклад</w:t>
+      </w:r>
+      <w:r>
+        <w:t>и стратегії розділяй та володарюй:</w:t>
+      </w:r>
+    </w:p>
+    <w:p>
+      <w:pPr>
+        <w:pStyle w:val="a3"/>
+        <w:spacing w:before="160"/>
+      </w:pPr>
+      <w:r>
+        <w:t>Двійковий пошук:</w:t>
+      </w:r>
+    </w:p>
+    <w:p>
+      <w:pPr>
+        <w:pStyle w:val="a3"/>
+        <w:numPr>
+          <w:ilvl w:val="0"/>
+          <w:numId w:val="14"/>
+        </w:numPr>
+        <w:spacing w:before="0" w:after="0"/>
+      </w:pPr>
+      <w:r>
+        <w:t>Розділяйте впорядкований масив на дві частини і порівнюйте ключ, який потрібно знайти, з серединнім елементом.</w:t>
+      </w:r>
+    </w:p>
+    <w:p>
+      <w:pPr>
+        <w:pStyle w:val="a3"/>
+        <w:numPr>
+          <w:ilvl w:val="0"/>
+          <w:numId w:val="14"/>
+        </w:numPr>
+        <w:spacing w:before="0" w:after="0"/>
+      </w:pPr>
+      <w:r>
+        <w:t>Виберіть половину масиву, в якій можливо міститься ключ, і повторюйте процес пошуку у цій підмасиві.</w:t>
+      </w:r>
+    </w:p>
+    <w:p>
+      <w:pPr>
+        <w:pStyle w:val="a3"/>
+        <w:numPr>
+          <w:ilvl w:val="0"/>
+          <w:numId w:val="14"/>
+        </w:numPr>
+        <w:spacing w:before="0" w:after="0"/>
+      </w:pPr>
+      <w:r>
+        <w:t>Цей процес триває до тих пір, поки ключ не буде знайдений або діапазон пошуку стане порожнім.</w:t>
+      </w:r>
+    </w:p>
+    <w:p>
+      <w:pPr>
+        <w:pStyle w:val="a3"/>
+        <w:spacing w:before="160"/>
+      </w:pPr>
+      <w:r>
+        <w:t>Метод бісекції:</w:t>
+      </w:r>
+    </w:p>
+    <w:p>
+      <w:pPr>
+        <w:pStyle w:val="a3"/>
+        <w:numPr>
+          <w:ilvl w:val="0"/>
+          <w:numId w:val="13"/>
+        </w:numPr>
+        <w:spacing w:before="0" w:after="0"/>
+      </w:pPr>
+      <w:r>
+        <w:t>Розділіть інтервал, на якому ви шукаєте корінь або розв'язок, на дві частини.</w:t>
+      </w:r>
+    </w:p>
+    <w:p>
+      <w:pPr>
+        <w:pStyle w:val="a3"/>
+        <w:numPr>
+          <w:ilvl w:val="0"/>
+          <w:numId w:val="13"/>
+        </w:numPr>
+        <w:spacing w:before="0" w:after="0"/>
+      </w:pPr>
+      <w:r>
+        <w:t>Обчисліть значення функції у середині цього інтервалу.</w:t>
+      </w:r>
+    </w:p>
+    <w:p>
+      <w:pPr>
+        <w:pStyle w:val="a3"/>
+        <w:numPr>
+          <w:ilvl w:val="0"/>
+          <w:numId w:val="13"/>
+        </w:numPr>
+        <w:spacing w:before="0" w:after="0"/>
+      </w:pPr>
+      <w:r>
+        <w:t>Залежно від знаку значення функції визначте, у якій половині інтервалу знаходиться корінь або розв'язок.</w:t>
+      </w:r>
+    </w:p>
+    <w:p>
+      <w:pPr>
+        <w:pStyle w:val="a3"/>
+        <w:numPr>
+          <w:ilvl w:val="0"/>
+          <w:numId w:val="13"/>
+        </w:numPr>
+        <w:spacing w:before="0" w:after="0"/>
+      </w:pPr>
+      <w:r>
+        <w:t>Повторюйте цей процес для нового, меншого інтервалу, доки не буде досягнута потрібна точність.</w:t>
+      </w:r>
+    </w:p>
+    <w:p>
+      <w:pPr>
+        <w:pStyle w:val="a3"/>
+        <w:spacing w:before="160"/>
+      </w:pPr>
+      <w:r>
+        <w:t>Швидке сортування:</w:t>
+      </w:r>
+    </w:p>
+    <w:p>
+      <w:pPr>
+        <w:pStyle w:val="a3"/>
+        <w:numPr>
+          <w:ilvl w:val="0"/>
+          <w:numId w:val="12"/>
+        </w:numPr>
+      </w:pPr>
+      <w:r>
+        <w:t>Розділіть масив на дві частини, використовуючи опорний елемент.</w:t>
+      </w:r>
+    </w:p>
+    <w:p>
+      <w:pPr>
+        <w:pStyle w:val="a3"/>
+        <w:numPr>
+          <w:ilvl w:val="0"/>
+          <w:numId w:val="12"/>
+        </w:numPr>
+      </w:pPr>
+      <w:r>
+        <w:t>Упорядкуйте кожну з половинок масиву рекурсивно.</w:t>
+      </w:r>
+    </w:p>
+    <w:p>
+      <w:pPr>
+        <w:pStyle w:val="a3"/>
+        <w:numPr>
+          <w:ilvl w:val="0"/>
+          <w:numId w:val="12"/>
+        </w:numPr>
+      </w:pPr>
+      <w:r>
+        <w:t>Об'єднайте відсортовані підмасиви разом.</w:t>
+      </w:r>
+    </w:p>
+    <w:p>
+      <w:pPr>
+        <w:pStyle w:val="a3"/>
+        <w:spacing w:before="160"/>
+      </w:pPr>
+      <w:r>
+        <w:t>Швидке перетворення Фур'є:</w:t>
+      </w:r>
+    </w:p>
+    <w:p>
+      <w:pPr>
+        <w:pStyle w:val="a3"/>
+        <w:numPr>
+          <w:ilvl w:val="0"/>
+          <w:numId w:val="11"/>
+        </w:numPr>
+        <w:spacing w:before="0" w:after="0"/>
+      </w:pPr>
+      <w:r>
+        <w:t>Розділіть послідовність сигналу на підпослідовності.</w:t>
+      </w:r>
+    </w:p>
+    <w:p>
+      <w:pPr>
+        <w:pStyle w:val="a3"/>
+        <w:numPr>
+          <w:ilvl w:val="0"/>
+          <w:numId w:val="11"/>
+        </w:numPr>
+        <w:spacing w:before="0" w:after="0"/>
+      </w:pPr>
+      <w:r>
+        <w:t>Використовуйте рекурсивне розкладання кожної підпослідовності на складові, що складаються.</w:t>
+      </w:r>
+    </w:p>
+    <w:p>
+      <w:pPr>
+        <w:pStyle w:val="a3"/>
+        <w:numPr>
+          <w:ilvl w:val="0"/>
+          <w:numId w:val="11"/>
+        </w:numPr>
+        <w:spacing w:before="0" w:after="0"/>
+      </w:pPr>
+      <w:r>
+        <w:t>Об'єднайте результати, використовуючи алгоритм злиття Фур'є.</w:t>
+      </w:r>
+    </w:p>
+    <w:p>
+      <w:pPr>
+        <w:pStyle w:val="a3"/>
+        <w:spacing w:before="160"/>
+        <w:rPr>
+          <w:lang w:val="ru-RU"/>
+        </w:rPr>
+      </w:pPr>
+      <w:r>
+        <w:t>Множення Карацуби:</w:t>
+      </w:r>
+      <w:r>
+        <w:rPr>
+          <w:lang w:val="ru-RU"/>
+        </w:rPr>
+        <w:t xml:space="preserve"> </w:t>
+      </w:r>
+      <w:hyperlink r:id="rId16" w:history="1">
+        <w:r>
+          <w:rPr>
+            <w:rStyle w:val="a5"/>
+          </w:rPr>
+          <w:t>https://www.youtube.com/watch?v=Z7EPXlGVYgA</w:t>
+        </w:r>
+      </w:hyperlink>
+    </w:p>
+    <w:p>
+      <w:pPr>
+        <w:pStyle w:val="a3"/>
+        <w:numPr>
+          <w:ilvl w:val="0"/>
+          <w:numId w:val="10"/>
+        </w:numPr>
+        <w:spacing w:before="0" w:after="0"/>
+      </w:pPr>
+      <w:r>
+        <w:t>Розділіть числа, які ви хочете перемножити, на половини.</w:t>
+      </w:r>
+    </w:p>
+    <w:p>
+      <w:pPr>
+        <w:pStyle w:val="a3"/>
+        <w:numPr>
+          <w:ilvl w:val="0"/>
+          <w:numId w:val="10"/>
+        </w:numPr>
+        <w:spacing w:before="0" w:after="0"/>
+      </w:pPr>
+      <w:r>
+        <w:t>Використовуйте рекурсивне множення для кожної пари половин.</w:t>
+      </w:r>
+    </w:p>
+    <w:p>
+      <w:pPr>
+        <w:pStyle w:val="a3"/>
+        <w:numPr>
+          <w:ilvl w:val="0"/>
+          <w:numId w:val="10"/>
+        </w:numPr>
+        <w:spacing w:before="0" w:after="0"/>
+      </w:pPr>
+      <w:r>
+        <w:t>Об'єднайте результати, використовуючи алгоритм злиття.</w:t>
+      </w:r>
+    </w:p>
+    <w:p>
+      <w:pPr>
+        <w:rPr>
+          <w:rFonts w:ascii="Times New Roman" w:hAnsi="Times New Roman" w:cs="Times New Roman"/>
+          <w:b/>
+          <w:noProof w:val="0"/>
+          <w:sz w:val="24"/>
+          <w:szCs w:val="28"/>
+        </w:rPr>
+      </w:pPr>
+      <w:r>
+        <w:rPr>
+          <w:noProof w:val="0"/>
+        </w:rPr>
+        <w:br w:type="page"/>
+      </w:r>
+    </w:p>
+    <w:p>
+      <w:pPr>
+        <w:pStyle w:val="3"/>
+        <w:rPr>
+          <w:noProof w:val="0"/>
+        </w:rPr>
+      </w:pPr>
+    </w:p>
+    <w:p>
+      <w:pPr>
+        <w:pStyle w:val="3"/>
+        <w:rPr>
+          <w:noProof w:val="0"/>
+        </w:rPr>
+      </w:pPr>
+      <w:r>
+        <w:rPr>
+          <w:noProof w:val="0"/>
+        </w:rPr>
+        <w:t>1.</w:t>
+      </w:r>
+      <w:r>
+        <w:rPr>
+          <w:noProof w:val="0"/>
+        </w:rPr>
+        <w:t xml:space="preserve">2.2. Стратегія </w:t>
+      </w:r>
+      <w:r>
+        <w:rPr>
+          <w:noProof w:val="0"/>
+          <w:lang w:val="ru-RU"/>
+        </w:rPr>
+        <w:t>«</w:t>
+      </w:r>
+      <w:r>
+        <w:rPr>
+          <w:noProof w:val="0"/>
+        </w:rPr>
+        <w:t>Б</w:t>
+      </w:r>
+      <w:r>
+        <w:rPr>
+          <w:noProof w:val="0"/>
+        </w:rPr>
+        <w:t>алансування</w:t>
+      </w:r>
+      <w:r>
+        <w:rPr>
+          <w:noProof w:val="0"/>
+          <w:lang w:val="ru-RU"/>
+        </w:rPr>
+        <w:t>»</w:t>
+      </w:r>
+      <w:r>
+        <w:rPr>
+          <w:noProof w:val="0"/>
+        </w:rPr>
+        <w:t xml:space="preserve"> та приклади застосування.</w:t>
+      </w:r>
+    </w:p>
+    <w:p>
+      <w:pPr>
+        <w:pStyle w:val="a3"/>
+        <w:spacing w:before="160"/>
+      </w:pPr>
+      <w:r>
+        <w:t>Балансування навантаження (англ. load balancing) — це процес розподілення множини задач на множині ресурсів (обчислювальних одиниць), з метою зробити загальний час їхнього опрацювання більш дієвим. Балансування навантаження може оптимізувати час відповідь і запобігти нерівномірному навантаженню на окремі обчислювальні вузли тоді як інші обчислювальні вузли бездіють.</w:t>
+      </w:r>
+    </w:p>
+    <w:p>
+      <w:pPr>
+        <w:pStyle w:val="a3"/>
+        <w:spacing w:before="160"/>
+      </w:pPr>
+      <w:r>
+        <w:t>Балансування навантаження це предмет досліджень у галузі паралельних обчислень. Головні два підходи — статичні алгоритми, які не беруть до уваги стан різних машин, динамічні алгоритми, які зазвичай загальніші і дієвіші, але вимагають обміну інформацією між різними обчислювальними одиницями, що створює ризик падіння дієвості.</w:t>
+      </w:r>
+    </w:p>
+    <w:p>
+      <w:pPr>
+        <w:pStyle w:val="a3"/>
+        <w:spacing w:before="160"/>
+      </w:pPr>
+      <w:r>
+        <w:t>Ось декілька прикладів застосування стратегії балансування:</w:t>
+      </w:r>
+    </w:p>
+    <w:p>
+      <w:pPr>
+        <w:pStyle w:val="a3"/>
+        <w:spacing w:before="160"/>
+      </w:pPr>
+      <w:r>
+        <w:t>AVL-дерева:</w:t>
+      </w:r>
+    </w:p>
+    <w:p>
+      <w:pPr>
+        <w:pStyle w:val="a3"/>
+        <w:numPr>
+          <w:ilvl w:val="0"/>
+          <w:numId w:val="15"/>
+        </w:numPr>
+      </w:pPr>
+      <w:r>
+        <w:t>AVL-дерева є видом самобалансуючих бінарних дерев пошуку.</w:t>
+      </w:r>
+    </w:p>
+    <w:p>
+      <w:pPr>
+        <w:pStyle w:val="a3"/>
+        <w:numPr>
+          <w:ilvl w:val="0"/>
+          <w:numId w:val="15"/>
+        </w:numPr>
+      </w:pPr>
+      <w:r>
+        <w:t>Під час вставки або видалення вузлів AVL-дерево автоматично перебалансовується для забезпечення оптимальної висоти дерева.</w:t>
+      </w:r>
+    </w:p>
+    <w:p>
+      <w:pPr>
+        <w:pStyle w:val="a3"/>
+        <w:numPr>
+          <w:ilvl w:val="0"/>
+          <w:numId w:val="15"/>
+        </w:numPr>
+      </w:pPr>
+      <w:r>
+        <w:t>Це дозволяє забезпечити швидкий доступ до даних усіх операцій (вставка, видалення, пошук).</w:t>
+      </w:r>
+    </w:p>
+    <w:p>
+      <w:pPr>
+        <w:pStyle w:val="a3"/>
+        <w:spacing w:before="160"/>
+      </w:pPr>
+      <w:r>
+        <w:t>Розподілені системи:</w:t>
+      </w:r>
+    </w:p>
+    <w:p>
+      <w:pPr>
+        <w:pStyle w:val="a3"/>
+        <w:numPr>
+          <w:ilvl w:val="0"/>
+          <w:numId w:val="16"/>
+        </w:numPr>
+      </w:pPr>
+      <w:r>
+        <w:t>У розподілених системах рівновага може бути досягнута шляхом розподілу навантаження між різними вузлами або серверами.</w:t>
+      </w:r>
+    </w:p>
+    <w:p>
+      <w:pPr>
+        <w:pStyle w:val="a3"/>
+        <w:numPr>
+          <w:ilvl w:val="0"/>
+          <w:numId w:val="16"/>
+        </w:numPr>
+      </w:pPr>
+      <w:r>
+        <w:t>Механізми такі, як розподілене навантаження, можуть використовуватися для автоматичного розподілу запитів між серверами в залежності від їх поточного стану.</w:t>
+      </w:r>
+    </w:p>
+    <w:p>
+      <w:pPr>
+        <w:pStyle w:val="a3"/>
+        <w:spacing w:before="160"/>
+      </w:pPr>
+      <w:r>
+        <w:t>Оптимізація алгоритмів:</w:t>
+      </w:r>
+    </w:p>
+    <w:p>
+      <w:pPr>
+        <w:pStyle w:val="a3"/>
+        <w:numPr>
+          <w:ilvl w:val="0"/>
+          <w:numId w:val="17"/>
+        </w:numPr>
+      </w:pPr>
+      <w:r>
+        <w:t>В більш загальному сенсі, балансування може бути досягнуто шляхом оптимізації алгоритмів та структур даних для забезпечення рівномірного використання ресурсів.</w:t>
+      </w:r>
+    </w:p>
+    <w:p>
+      <w:pPr>
+        <w:pStyle w:val="a3"/>
+        <w:numPr>
+          <w:ilvl w:val="0"/>
+          <w:numId w:val="17"/>
+        </w:numPr>
+      </w:pPr>
+      <w:r>
+        <w:t>Наприклад, у випадку алгоритмів розподілених обчислень, можна розробити стратегії, які автоматично розподіляють завдання між різними вузлами з урахуванням їх потужності та завдань.</w:t>
+      </w:r>
+    </w:p>
+    <w:p>
+      <w:pPr>
+        <w:pStyle w:val="a3"/>
+        <w:spacing w:before="160"/>
+      </w:pPr>
+      <w:r>
+        <w:t>Методи балансування навантаження:</w:t>
+      </w:r>
+    </w:p>
+    <w:p>
+      <w:pPr>
+        <w:pStyle w:val="a3"/>
+        <w:numPr>
+          <w:ilvl w:val="0"/>
+          <w:numId w:val="18"/>
+        </w:numPr>
+      </w:pPr>
+      <w:r>
+        <w:t>У веб-програмуванні, методи балансування навантаження використовуються для розподілу запитів між різними серверами у залежності від їх поточного стану.</w:t>
+      </w:r>
+    </w:p>
+    <w:p>
+      <w:pPr>
+        <w:pStyle w:val="a3"/>
+        <w:numPr>
+          <w:ilvl w:val="0"/>
+          <w:numId w:val="18"/>
+        </w:numPr>
+      </w:pPr>
+      <w:r>
+        <w:t>Це допомагає уникнути перевантаження окремих серверів та забезпечити кращу продуктивність та доступність системи.</w:t>
+      </w:r>
+    </w:p>
+    <w:p>
+      <w:pPr>
+        <w:rPr>
+          <w:rFonts w:ascii="Times New Roman" w:hAnsi="Times New Roman" w:cs="Times New Roman"/>
+          <w:b/>
+          <w:noProof w:val="0"/>
+          <w:sz w:val="24"/>
+          <w:szCs w:val="28"/>
+        </w:rPr>
+      </w:pPr>
+      <w:r>
+        <w:rPr>
+          <w:noProof w:val="0"/>
+        </w:rPr>
+        <w:br w:type="page"/>
+      </w:r>
+    </w:p>
+    <w:p>
+      <w:pPr>
+        <w:pStyle w:val="3"/>
+        <w:rPr>
+          <w:noProof w:val="0"/>
+        </w:rPr>
       </w:pPr>
       <w:r>
         <w:rPr>
@@ -564,7 +1174,401 @@
         <w:t>1.</w:t>
       </w:r>
       <w:r>
-        <w:t>2. Стратегії розроблення алгоритмів.</w:t>
+        <w:rPr>
+          <w:noProof w:val="0"/>
+        </w:rPr>
+        <w:t>2.3. Динамічне програмування та приклади застосування.</w:t>
+      </w:r>
+    </w:p>
+    <w:p>
+      <w:pPr>
+        <w:pStyle w:val="a3"/>
+        <w:spacing w:before="160"/>
+        <w:rPr>
+          <w:noProof w:val="0"/>
+        </w:rPr>
+      </w:pPr>
+      <w:r>
+        <w:rPr>
+          <w:noProof w:val="0"/>
+        </w:rPr>
+        <w:t xml:space="preserve">Динамічне програмування - це метод розв'язання складних задач, який базується на рекурсії та зберіганні проміжних результатів для запобігання повторних обчислень. Він може бути успішно застосований до різних алгоритмів пошуку, сортування та методів структур даних для оптимізації часу виконання. </w:t>
+      </w:r>
+    </w:p>
+    <w:p>
+      <w:pPr>
+        <w:pStyle w:val="a3"/>
+        <w:spacing w:before="160"/>
+        <w:rPr>
+          <w:noProof w:val="0"/>
+        </w:rPr>
+      </w:pPr>
+      <w:r>
+        <w:rPr>
+          <w:noProof w:val="0"/>
+        </w:rPr>
+        <w:t>Ось декілька прикладів застосування динамічного програмування:</w:t>
+      </w:r>
+    </w:p>
+    <w:p>
+      <w:pPr>
+        <w:pStyle w:val="a3"/>
+        <w:spacing w:before="160"/>
+        <w:rPr>
+          <w:noProof w:val="0"/>
+        </w:rPr>
+      </w:pPr>
+      <w:r>
+        <w:rPr>
+          <w:noProof w:val="0"/>
+        </w:rPr>
+        <w:t>Найкоротший шлях в графі (</w:t>
+      </w:r>
+      <w:r>
+        <w:rPr>
+          <w:noProof w:val="0"/>
+          <w:lang w:val="en-US"/>
+        </w:rPr>
+        <w:t>Dynamic Programming for Shortest Path</w:t>
+      </w:r>
+      <w:r>
+        <w:rPr>
+          <w:noProof w:val="0"/>
+        </w:rPr>
+        <w:t>):</w:t>
+      </w:r>
+    </w:p>
+    <w:p>
+      <w:pPr>
+        <w:pStyle w:val="a3"/>
+        <w:numPr>
+          <w:ilvl w:val="0"/>
+          <w:numId w:val="22"/>
+        </w:numPr>
+        <w:rPr>
+          <w:noProof w:val="0"/>
+        </w:rPr>
+      </w:pPr>
+      <w:r>
+        <w:rPr>
+          <w:noProof w:val="0"/>
+        </w:rPr>
+        <w:t>У задачі пошуку найкоротшого шляху в графі, можна застосовувати динамічне програмування для обчислення найкращого шляху між двома вершинами.</w:t>
+      </w:r>
+    </w:p>
+    <w:p>
+      <w:pPr>
+        <w:pStyle w:val="a3"/>
+        <w:numPr>
+          <w:ilvl w:val="0"/>
+          <w:numId w:val="22"/>
+        </w:numPr>
+        <w:rPr>
+          <w:noProof w:val="0"/>
+        </w:rPr>
+      </w:pPr>
+      <w:r>
+        <w:rPr>
+          <w:noProof w:val="0"/>
+        </w:rPr>
+        <w:t>Проміжні результати можуть бути збережені, щоб уникнути повторного обчислення шляху між тими ж вершинами.</w:t>
+      </w:r>
+    </w:p>
+    <w:p>
+      <w:pPr>
+        <w:pStyle w:val="a3"/>
+        <w:rPr>
+          <w:noProof w:val="0"/>
+        </w:rPr>
+      </w:pPr>
+      <w:r>
+        <w:rPr>
+          <w:noProof w:val="0"/>
+        </w:rPr>
+        <w:t>Рюкзакові</w:t>
+      </w:r>
+      <w:r>
+        <w:rPr>
+          <w:noProof w:val="0"/>
+        </w:rPr>
+        <w:t xml:space="preserve"> задача (</w:t>
+      </w:r>
+      <w:r>
+        <w:rPr>
+          <w:noProof w:val="0"/>
+          <w:lang w:val="en-US"/>
+        </w:rPr>
+        <w:t>Dynamic Programming for Knapsack Problem</w:t>
+      </w:r>
+      <w:r>
+        <w:rPr>
+          <w:noProof w:val="0"/>
+        </w:rPr>
+        <w:t>):</w:t>
+      </w:r>
+    </w:p>
+    <w:p>
+      <w:pPr>
+        <w:pStyle w:val="a3"/>
+        <w:numPr>
+          <w:ilvl w:val="0"/>
+          <w:numId w:val="21"/>
+        </w:numPr>
+        <w:rPr>
+          <w:noProof w:val="0"/>
+        </w:rPr>
+      </w:pPr>
+      <w:r>
+        <w:rPr>
+          <w:noProof w:val="0"/>
+        </w:rPr>
+        <w:t>У задачі вибору найцінніших предметів для наповнення рюкзака обмеженого об'єму, можна використовувати динамічне програмування для знаходження оптимального розв'язку.</w:t>
+      </w:r>
+    </w:p>
+    <w:p>
+      <w:pPr>
+        <w:pStyle w:val="a3"/>
+        <w:numPr>
+          <w:ilvl w:val="0"/>
+          <w:numId w:val="21"/>
+        </w:numPr>
+        <w:rPr>
+          <w:noProof w:val="0"/>
+        </w:rPr>
+      </w:pPr>
+      <w:r>
+        <w:rPr>
+          <w:noProof w:val="0"/>
+        </w:rPr>
+        <w:t>Тут проміжні результати можуть включати найкращу вартість, яку можна досягнути для кожного обсягу рюкзака.</w:t>
+      </w:r>
+    </w:p>
+    <w:p>
+      <w:pPr>
+        <w:pStyle w:val="a3"/>
+        <w:rPr>
+          <w:noProof w:val="0"/>
+        </w:rPr>
+      </w:pPr>
+      <w:r>
+        <w:rPr>
+          <w:noProof w:val="0"/>
+        </w:rPr>
+        <w:t>Найбільша зростаюча підпослідовність (</w:t>
+      </w:r>
+      <w:r>
+        <w:rPr>
+          <w:noProof w:val="0"/>
+          <w:lang w:val="en-US"/>
+        </w:rPr>
+        <w:t>Dynamic Programming for Longest Increasing Subsequence</w:t>
+      </w:r>
+      <w:r>
+        <w:rPr>
+          <w:noProof w:val="0"/>
+        </w:rPr>
+        <w:t>):</w:t>
+      </w:r>
+    </w:p>
+    <w:p>
+      <w:pPr>
+        <w:pStyle w:val="a3"/>
+        <w:numPr>
+          <w:ilvl w:val="0"/>
+          <w:numId w:val="20"/>
+        </w:numPr>
+        <w:rPr>
+          <w:noProof w:val="0"/>
+        </w:rPr>
+      </w:pPr>
+      <w:r>
+        <w:rPr>
+          <w:noProof w:val="0"/>
+        </w:rPr>
+        <w:t>У задачі пошуку найбільшої зростаючої підпослідовності можна використовувати динамічне програмування для знаходження найкращого розв'язку.</w:t>
+      </w:r>
+    </w:p>
+    <w:p>
+      <w:pPr>
+        <w:pStyle w:val="a3"/>
+        <w:numPr>
+          <w:ilvl w:val="0"/>
+          <w:numId w:val="20"/>
+        </w:numPr>
+        <w:rPr>
+          <w:noProof w:val="0"/>
+        </w:rPr>
+      </w:pPr>
+      <w:r>
+        <w:rPr>
+          <w:noProof w:val="0"/>
+        </w:rPr>
+        <w:t xml:space="preserve">Проміжні результати можуть зберігатися для кожного </w:t>
+      </w:r>
+      <w:r>
+        <w:rPr>
+          <w:noProof w:val="0"/>
+        </w:rPr>
+        <w:t>під масиву</w:t>
+      </w:r>
+      <w:r>
+        <w:rPr>
+          <w:noProof w:val="0"/>
+        </w:rPr>
+        <w:t>, щоб уникнути повторних обчислень.</w:t>
+      </w:r>
+    </w:p>
+    <w:p>
+      <w:pPr>
+        <w:pStyle w:val="a3"/>
+        <w:rPr>
+          <w:noProof w:val="0"/>
+        </w:rPr>
+      </w:pPr>
+      <w:r>
+        <w:rPr>
+          <w:noProof w:val="0"/>
+        </w:rPr>
+        <w:t>Оптимальне сортування (</w:t>
+      </w:r>
+      <w:r>
+        <w:rPr>
+          <w:noProof w:val="0"/>
+          <w:lang w:val="en-US"/>
+        </w:rPr>
+        <w:t>Dynamic Programming for Optimal Sorting</w:t>
+      </w:r>
+      <w:r>
+        <w:rPr>
+          <w:noProof w:val="0"/>
+        </w:rPr>
+        <w:t>):</w:t>
+      </w:r>
+    </w:p>
+    <w:p>
+      <w:pPr>
+        <w:pStyle w:val="a3"/>
+        <w:numPr>
+          <w:ilvl w:val="0"/>
+          <w:numId w:val="19"/>
+        </w:numPr>
+        <w:rPr>
+          <w:noProof w:val="0"/>
+        </w:rPr>
+      </w:pPr>
+      <w:r>
+        <w:rPr>
+          <w:noProof w:val="0"/>
+        </w:rPr>
+        <w:t>Динамічне програмування може бути використане для знаходження оптимальної послідовності операцій сортування (наприклад, обміну, вставки тощо), щоб досягти мінімальної кількості порівнянь чи обмінів.</w:t>
+      </w:r>
+    </w:p>
+    <w:p>
+      <w:pPr>
+        <w:pStyle w:val="a3"/>
+        <w:rPr>
+          <w:noProof w:val="0"/>
+        </w:rPr>
+      </w:pPr>
+    </w:p>
+    <w:p>
+      <w:pPr>
+        <w:pStyle w:val="a3"/>
+      </w:pPr>
+      <w:hyperlink r:id="rId17" w:history="1">
+        <w:r>
+          <w:rPr>
+            <w:rStyle w:val="a5"/>
+          </w:rPr>
+          <w:t>https://www.youtube.com/watch?v=5NmE1gcL_kY</w:t>
+        </w:r>
+      </w:hyperlink>
+      <w:r>
+        <w:t xml:space="preserve"> </w:t>
+      </w:r>
+    </w:p>
+    <w:p>
+      <w:pPr>
+        <w:pStyle w:val="a3"/>
+        <w:rPr>
+          <w:noProof w:val="0"/>
+        </w:rPr>
+      </w:pPr>
+    </w:p>
+    <w:p>
+      <w:pPr>
+        <w:pStyle w:val="a3"/>
+        <w:rPr>
+          <w:noProof w:val="0"/>
+        </w:rPr>
+      </w:pPr>
+    </w:p>
+    <w:p>
+      <w:pPr>
+        <w:pStyle w:val="a3"/>
+      </w:pPr>
+    </w:p>
+    <w:p>
+      <w:pPr>
+        <w:rPr>
+          <w:rFonts w:ascii="Times New Roman" w:hAnsi="Times New Roman" w:cs="Times New Roman"/>
+          <w:b/>
+          <w:bCs/>
+          <w:noProof w:val="0"/>
+          <w:sz w:val="28"/>
+          <w:szCs w:val="28"/>
+        </w:rPr>
+      </w:pPr>
+      <w:r>
+        <w:rPr>
+          <w:noProof w:val="0"/>
+        </w:rPr>
+        <w:br w:type="page"/>
+      </w:r>
+    </w:p>
+    <w:p>
+      <w:pPr>
+        <w:pStyle w:val="2"/>
+        <w:rPr>
+          <w:noProof w:val="0"/>
+        </w:rPr>
+      </w:pPr>
+      <w:r>
+        <w:rPr>
+          <w:noProof w:val="0"/>
+        </w:rPr>
+        <w:lastRenderedPageBreak/>
+        <w:t>1.</w:t>
+      </w:r>
+      <w:r>
+        <w:rPr>
+          <w:noProof w:val="0"/>
+        </w:rPr>
+        <w:t>3. Моделі обчислень.</w:t>
+      </w:r>
+    </w:p>
+    <w:p>
+      <w:pPr>
+        <w:pStyle w:val="a3"/>
+      </w:pPr>
+      <w:r>
+        <w:t>Моделі обчислень - це абстрактні концепції або формальні системи, які дозволяють описувати, аналізувати та розуміти процеси обчислень. Ці моделі можуть бути математичними, теоретичними або апаратними, і вони допомагають вивчати та вдосконалювати алгоритми, програми та системи обчислень.</w:t>
+      </w:r>
+    </w:p>
+    <w:p>
+      <w:pPr>
+        <w:pStyle w:val="a3"/>
+      </w:pPr>
+      <w:r>
+        <w:t>Наприклад, модель Тьюрінга - одна з найвідоміших та базових моделей обчислень. Вона складається з набору правил, які визначають, як мають виконуватися обчислення на абстрактному пристрої (так званій машині Тьюрінга). Ця модель допомагає вивчати можливості та обмеження обчислювальних процесів.</w:t>
+      </w:r>
+    </w:p>
+    <w:p>
+      <w:pPr>
+        <w:pStyle w:val="a3"/>
+      </w:pPr>
+      <w:r>
+        <w:t>Існують і інші моделі, такі як модель хмарних обчислень, модель вищих рівнів абстракції програмування, модель взаємодії процесів у мережах, або навіть фізичні моделі квантових обчислень. Вони всі відображають певні аспекти та підходи до обчислень.</w:t>
       </w:r>
     </w:p>
     <w:p>
@@ -574,6 +1578,30 @@
           <w:noProof w:val="0"/>
         </w:rPr>
       </w:pPr>
+    </w:p>
+    <w:p>
+      <w:pPr>
+        <w:pStyle w:val="3"/>
+        <w:rPr>
+          <w:noProof w:val="0"/>
+        </w:rPr>
+      </w:pPr>
+    </w:p>
+    <w:p>
+      <w:pPr>
+        <w:pStyle w:val="3"/>
+        <w:rPr>
+          <w:noProof w:val="0"/>
+        </w:rPr>
+      </w:pPr>
+    </w:p>
+    <w:p>
+      <w:pPr>
+        <w:pStyle w:val="3"/>
+        <w:rPr>
+          <w:noProof w:val="0"/>
+        </w:rPr>
+      </w:pPr>
       <w:r>
         <w:rPr>
           <w:noProof w:val="0"/>
@@ -584,174 +1612,6 @@
         <w:rPr>
           <w:noProof w:val="0"/>
         </w:rPr>
-        <w:t>2.1. Стратегія «розділяй та володарюй» та приклади застосування.</w:t>
-      </w:r>
-    </w:p>
-    <w:p>
-      <w:pPr>
-        <w:pStyle w:val="a3"/>
-      </w:pPr>
-      <w:r>
-        <w:t>Ця стратегія передбачає поділ складної задачі на менші підзадачі, розв'язок яких є більш простим, і потім комбінує рішення підзадач для отримання загального розв'язку.</w:t>
-      </w:r>
-    </w:p>
-    <w:p>
-      <w:pPr>
-        <w:pStyle w:val="a3"/>
-      </w:pPr>
-      <w:r>
-        <w:t>Приклад застосування: Сортування злиттям (Merge Sort)</w:t>
-      </w:r>
-    </w:p>
-    <w:p>
-      <w:pPr>
-        <w:pStyle w:val="a3"/>
-      </w:pPr>
-      <w:r>
-        <w:t>У сортуванні злиттям масив рекурсивно розбивається на дві половини, кожна з яких сортується окремо, а потім об'єднується відсортований масив. Цей процес повторюється, доки не залишиться лише один елемент у кожному підмасиві.</w:t>
-      </w:r>
-    </w:p>
-    <w:p>
-      <w:pPr>
-        <w:pStyle w:val="3"/>
-        <w:rPr>
-          <w:noProof w:val="0"/>
-        </w:rPr>
-      </w:pPr>
-      <w:r>
-        <w:rPr>
-          <w:noProof w:val="0"/>
-        </w:rPr>
-        <w:t>1.</w:t>
-      </w:r>
-      <w:r>
-        <w:rPr>
-          <w:noProof w:val="0"/>
-        </w:rPr>
-        <w:t>2.2. Стратегія балансування та приклади застосування.</w:t>
-      </w:r>
-    </w:p>
-    <w:p>
-      <w:pPr>
-        <w:pStyle w:val="a3"/>
-      </w:pPr>
-      <w:r>
-        <w:t>Ця стратегія використовується для забезпечення рівномірного розподілу ресурсів або обробки даних з метою підтримки ефективності та оптимальності роботи алгоритмів.</w:t>
-      </w:r>
-    </w:p>
-    <w:p>
-      <w:pPr>
-        <w:pStyle w:val="a3"/>
-      </w:pPr>
-      <w:r>
-        <w:t>Приклад застосування: Черги з пріоритетами (Priority Queues)</w:t>
-      </w:r>
-    </w:p>
-    <w:p>
-      <w:pPr>
-        <w:pStyle w:val="a3"/>
-      </w:pPr>
-      <w:r>
-        <w:t>У чергах з пріоритетами кожен елемент має асоційований пріоритет, і елементи видаються в порядку їхнього пріоритету, а не в порядку додавання.</w:t>
-      </w:r>
-    </w:p>
-    <w:p>
-      <w:pPr>
-        <w:pStyle w:val="3"/>
-        <w:rPr>
-          <w:noProof w:val="0"/>
-        </w:rPr>
-      </w:pPr>
-      <w:r>
-        <w:rPr>
-          <w:noProof w:val="0"/>
-        </w:rPr>
-        <w:t>1.</w:t>
-      </w:r>
-      <w:r>
-        <w:rPr>
-          <w:noProof w:val="0"/>
-        </w:rPr>
-        <w:t>2.3. Динамічне програмування та приклади застосування.</w:t>
-      </w:r>
-    </w:p>
-    <w:p>
-      <w:pPr>
-        <w:pStyle w:val="a3"/>
-      </w:pPr>
-      <w:r>
-        <w:t>Ця стратегія використовується для розв'язання складних задач, розбиваючи їх на простіші підзадачі та зберігаючи проміжні результати для майбутнього використання.</w:t>
-      </w:r>
-    </w:p>
-    <w:p>
-      <w:pPr>
-        <w:pStyle w:val="a3"/>
-      </w:pPr>
-      <w:r>
-        <w:t>Приклад застосування: Знаходження найбільшої зростаючої підпослідовності (Longest Increasing Subsequence)</w:t>
-      </w:r>
-    </w:p>
-    <w:p>
-      <w:pPr>
-        <w:pStyle w:val="a3"/>
-        <w:rPr>
-          <w:noProof w:val="0"/>
-        </w:rPr>
-      </w:pPr>
-      <w:r>
-        <w:t>У цьому завданні необхідно знайти найдовшу послідовність чисел, які знаходяться у зростаючому порядку.</w:t>
-      </w:r>
-    </w:p>
-    <w:p>
-      <w:pPr>
-        <w:pStyle w:val="a3"/>
-        <w:rPr>
-          <w:noProof w:val="0"/>
-        </w:rPr>
-      </w:pPr>
-    </w:p>
-    <w:p>
-      <w:pPr>
-        <w:pStyle w:val="a3"/>
-      </w:pPr>
-    </w:p>
-    <w:p>
-      <w:pPr>
-        <w:pStyle w:val="2"/>
-        <w:rPr>
-          <w:noProof w:val="0"/>
-        </w:rPr>
-      </w:pPr>
-      <w:r>
-        <w:rPr>
-          <w:noProof w:val="0"/>
-        </w:rPr>
-        <w:t>1.</w:t>
-      </w:r>
-      <w:r>
-        <w:rPr>
-          <w:noProof w:val="0"/>
-        </w:rPr>
-        <w:t>3. Моделі обчислень.</w:t>
-      </w:r>
-    </w:p>
-    <w:p>
-      <w:pPr>
-        <w:pStyle w:val="3"/>
-        <w:rPr>
-          <w:noProof w:val="0"/>
-        </w:rPr>
-      </w:pPr>
-      <w:r>
-        <w:rPr>
-          <w:noProof w:val="0"/>
-        </w:rPr>
-        <w:t>1.</w:t>
-      </w:r>
-      <w:r>
-        <w:rPr>
-          <w:noProof w:val="0"/>
-        </w:rPr>
         <w:t xml:space="preserve">3.1. Імперативний та декларативний підходи до </w:t>
       </w:r>
       <w:r>
@@ -767,11 +1627,67 @@
     <w:p>
       <w:pPr>
         <w:pStyle w:val="a3"/>
+        <w:spacing w:before="160"/>
+      </w:pPr>
+      <w:r>
+        <w:t>Імперативний та декларативний підходи - це два різних способи вирішення завдань у програмуванні.</w:t>
+      </w:r>
+    </w:p>
+    <w:p>
+      <w:pPr>
+        <w:pStyle w:val="a3"/>
+        <w:spacing w:before="160"/>
+      </w:pPr>
+      <w:r>
+        <w:rPr>
+          <w:b/>
+          <w:bCs w:val="0"/>
+        </w:rPr>
+        <w:t>Імперативний підхід:</w:t>
+      </w:r>
+      <w:r>
+        <w:t xml:space="preserve"> </w:t>
+      </w:r>
+      <w:r>
+        <w:t>У цьому підході програміст вказує комп'ютеру точні кроки, які потрібно виконати для досягнення певного результату. Основними конструкціями є команди присвоєння, цикли, умовні вирази та процедури. Прикладами мов програмування, що використовують імперативний підхід, є C, C++, Java та Python у деяких аспектах.</w:t>
+      </w:r>
+    </w:p>
+    <w:p>
+      <w:pPr>
+        <w:pStyle w:val="a3"/>
+        <w:spacing w:before="160"/>
+      </w:pPr>
+      <w:r>
+        <w:rPr>
+          <w:b/>
+          <w:bCs w:val="0"/>
+        </w:rPr>
+        <w:t>Декларативний підхід:</w:t>
+      </w:r>
+      <w:r>
+        <w:t xml:space="preserve"> </w:t>
+      </w:r>
+      <w:r>
+        <w:t>У цьому підході програміст зосереджується на тому, що потрібно зробити, а не на тому, як це робити. Замість того, щоб описувати послідовність дій, програміст надає опис того, який результат потрібно отримати. Основними конструкціями є правила, обмеження та запити до баз даних. Мови програмування, що підтримують декларативний підхід, включають SQL (Structured Query Language), Prolog та HTML/CSS (у випадку веб-розробки).</w:t>
+      </w:r>
+    </w:p>
+    <w:p>
+      <w:pPr>
+        <w:pStyle w:val="a3"/>
+        <w:spacing w:before="160"/>
+      </w:pPr>
+      <w:r>
+        <w:t>Імперативний підхід часто використовується для оптимізації продуктивності та точного контролю над виконанням програм. Декларативний підхід, натомість, часто дозволяє вищому рівню абстракції та полегшує розуміння програмного коду, що може призвести до більш ефективного розвитку та підтримки програмного забезпечення.</w:t>
+      </w:r>
+    </w:p>
+    <w:p>
+      <w:pPr>
+        <w:pStyle w:val="a3"/>
         <w:rPr>
           <w:lang w:val="en-US"/>
         </w:rPr>
       </w:pPr>
-      <w:hyperlink r:id="rId13" w:history="1">
+      <w:hyperlink r:id="rId18" w:history="1">
         <w:r>
           <w:rPr>
             <w:rStyle w:val="a5"/>
@@ -793,7 +1709,7 @@
           <w:lang w:val="ru-RU"/>
         </w:rPr>
       </w:pPr>
-      <w:hyperlink r:id="rId14" w:anchor=":~:text=Імперативний%20і%20декларативний%20підходи%20у,виконання%20команд%20(імперативний%20підхід)" w:history="1">
+      <w:hyperlink r:id="rId19" w:anchor=":~:text=Імперативний%20і%20декларативний%20підходи%20у,виконання%20команд%20(імперативний%20підхід)" w:history="1">
         <w:r>
           <w:rPr>
             <w:rStyle w:val="a5"/>
@@ -822,10 +1738,37 @@
           <w:noProof w:val="0"/>
         </w:rPr>
       </w:pPr>
-      <w:r>
-        <w:rPr>
-          <w:noProof w:val="0"/>
-        </w:rPr>
+    </w:p>
+    <w:p>
+      <w:pPr>
+        <w:pStyle w:val="3"/>
+        <w:rPr>
+          <w:noProof w:val="0"/>
+        </w:rPr>
+      </w:pPr>
+    </w:p>
+    <w:p>
+      <w:pPr>
+        <w:pStyle w:val="3"/>
+        <w:rPr>
+          <w:noProof w:val="0"/>
+        </w:rPr>
+      </w:pPr>
+    </w:p>
+    <w:p>
+      <w:pPr>
+        <w:pStyle w:val="3"/>
+        <w:rPr>
+          <w:noProof w:val="0"/>
+        </w:rPr>
+      </w:pPr>
+      <w:bookmarkStart w:id="0" w:name="_GoBack"/>
+      <w:bookmarkEnd w:id="0"/>
+      <w:r>
+        <w:rPr>
+          <w:noProof w:val="0"/>
+        </w:rPr>
+        <w:lastRenderedPageBreak/>
         <w:t>1.</w:t>
       </w:r>
       <w:r>
@@ -847,24 +1790,178 @@
     <w:p>
       <w:pPr>
         <w:pStyle w:val="a3"/>
-      </w:pPr>
-      <w:r>
-        <w:t xml:space="preserve">Дуже складний матеріал: </w:t>
-      </w:r>
-      <w:hyperlink r:id="rId15" w:history="1">
+        <w:spacing w:before="160"/>
+      </w:pPr>
+      <w:r>
+        <w:t>Терміни "розв'язні", "напіврозв'язні" та "нерозв'язні" використовуються для характеристики можливості вирішення або невирішення певних проблем у контексті обчислювальної теорії.</w:t>
+      </w:r>
+    </w:p>
+    <w:p>
+      <w:pPr>
+        <w:pStyle w:val="a3"/>
+        <w:spacing w:before="160"/>
+      </w:pPr>
+      <w:r>
+        <w:rPr>
+          <w:b/>
+          <w:bCs w:val="0"/>
+        </w:rPr>
+        <w:t>Розв'язні проблеми:</w:t>
+      </w:r>
+      <w:r>
+        <w:t xml:space="preserve"> Це проблеми, для яких існує алгоритм або метод, який дозволяє знайти точний розв'язок за скінчений час. Найпростіший приклад - це додавання двох чисел.</w:t>
+      </w:r>
+    </w:p>
+    <w:p>
+      <w:pPr>
+        <w:pStyle w:val="a3"/>
+        <w:spacing w:before="160"/>
+      </w:pPr>
+      <w:r>
+        <w:rPr>
+          <w:b/>
+          <w:bCs w:val="0"/>
+        </w:rPr>
+        <w:t>Напіврозв'язні проблеми:</w:t>
+      </w:r>
+      <w:r>
+        <w:t xml:space="preserve"> Це проблеми, для яких існує алгоритм або метод, який може виявити наявність розв'язку, але не завжди може дати відповідь "так" або "ні" за скінчений час. Такі проблеми можуть мати розв'язок, але алгоритм не завжди зможе його знайти. Прикладом напіврозв'язних проблем є проблема зупинки.</w:t>
+      </w:r>
+    </w:p>
+    <w:p>
+      <w:pPr>
+        <w:pStyle w:val="a3"/>
+        <w:spacing w:before="160"/>
+      </w:pPr>
+      <w:r>
+        <w:rPr>
+          <w:b/>
+          <w:bCs w:val="0"/>
+        </w:rPr>
+        <w:t>Нерозв'язні проблеми:</w:t>
+      </w:r>
+      <w:r>
+        <w:t xml:space="preserve"> Це проблеми, для яких не існує жодного алгоритму або методу, який може знайти розв'язок за скінчений час. Одним із класичних прикладів є проблема зупинки.</w:t>
+      </w:r>
+    </w:p>
+    <w:p>
+      <w:pPr>
+        <w:pStyle w:val="a3"/>
+        <w:spacing w:before="160"/>
+      </w:pPr>
+      <w:r>
+        <w:rPr>
+          <w:b/>
+          <w:bCs w:val="0"/>
+        </w:rPr>
+        <w:t>Проблема зупинки:</w:t>
+      </w:r>
+      <w:r>
+        <w:t xml:space="preserve"> </w:t>
+      </w:r>
+      <w:r>
+        <w:t>Проблема зупинки - це класична нерозв'язна проблема в обчислювальній теорії. Вона полягає в тому, щоб написати програму, яка могла б визначити, чи зупиниться інша програма при введенні в неї деякого коду. Математик Алан Тьюрінг довів, що ця проблема нерозв'язна: не існує жодного алгоритму, який би гарантовано вирішив її для всіх можливих вхідних даних. Це означає, що існує певні програми, для яких неможливо визначити, чи вони будуть працювати завжди, чи вони "зацикляться" у безкінечному циклі.</w:t>
+      </w:r>
+    </w:p>
+    <w:p>
+      <w:pPr>
+        <w:pStyle w:val="a3"/>
+        <w:spacing w:before="160"/>
+      </w:pPr>
+      <w:r>
+        <w:t>Дуже складний матері</w:t>
+      </w:r>
+      <w:r>
+        <w:t>ал додав щоб шось було</w:t>
+      </w:r>
+      <w:r>
+        <w:t xml:space="preserve"> (не читайте це)</w:t>
+      </w:r>
+      <w:r>
+        <w:t xml:space="preserve">: </w:t>
+      </w:r>
+      <w:hyperlink r:id="rId20" w:history="1">
         <w:r>
           <w:rPr>
             <w:rStyle w:val="a5"/>
             <w:lang w:val="en-US"/>
           </w:rPr>
-          <w:t>https://studfile.net/preview/7328750/</w:t>
+          <w:t>htt</w:t>
+        </w:r>
+        <w:r>
+          <w:rPr>
+            <w:rStyle w:val="a5"/>
+            <w:lang w:val="en-US"/>
+          </w:rPr>
+          <w:t>p</w:t>
+        </w:r>
+        <w:r>
+          <w:rPr>
+            <w:rStyle w:val="a5"/>
+            <w:lang w:val="en-US"/>
+          </w:rPr>
+          <w:t>s://studfile.net/preview/7328750/</w:t>
         </w:r>
       </w:hyperlink>
       <w:r>
         <w:t xml:space="preserve"> </w:t>
       </w:r>
-      <w:bookmarkStart w:id="0" w:name="_GoBack"/>
-      <w:bookmarkEnd w:id="0"/>
+    </w:p>
+    <w:p>
+      <w:pPr>
+        <w:pStyle w:val="a3"/>
+        <w:spacing w:before="160"/>
+      </w:pPr>
+      <w:r>
+        <w:rPr>
+          <w:noProof w:val="0"/>
+        </w:rPr>
+        <w:t>Відео</w:t>
+      </w:r>
+      <w:r>
+        <w:rPr>
+          <w:noProof w:val="0"/>
+        </w:rPr>
+        <w:t xml:space="preserve"> с того</w:t>
+      </w:r>
+      <w:r>
+        <w:rPr>
+          <w:noProof w:val="0"/>
+        </w:rPr>
+        <w:t xml:space="preserve"> </w:t>
+      </w:r>
+      <w:r>
+        <w:rPr>
+          <w:noProof w:val="0"/>
+        </w:rPr>
+        <w:t>же</w:t>
+      </w:r>
+      <w:r>
+        <w:rPr>
+          <w:noProof w:val="0"/>
+        </w:rPr>
+        <w:t xml:space="preserve"> розряду</w:t>
+      </w:r>
+      <w:r>
+        <w:rPr>
+          <w:noProof w:val="0"/>
+        </w:rPr>
+        <w:t>:</w:t>
+      </w:r>
+      <w:r>
+        <w:t xml:space="preserve"> </w:t>
+      </w:r>
+      <w:hyperlink r:id="rId21" w:history="1">
+        <w:r>
+          <w:rPr>
+            <w:rStyle w:val="a5"/>
+          </w:rPr>
+          <w:t>https://www.youtube.com/watch?v=F3eaPfzCO_A</w:t>
+        </w:r>
+      </w:hyperlink>
+      <w:r>
+        <w:t xml:space="preserve"> </w:t>
+      </w:r>
     </w:p>
     <w:sectPr>
       <w:pgSz w:w="11906" w:h="16838"/>
@@ -876,9 +1973,850 @@
 </w:document>
 </file>
 
+<file path=word/endnotes.xml><?xml version="1.0" encoding="utf-8"?>
+<w:endnotes xmlns:wpc="http://schemas.microsoft.com/office/word/2010/wordprocessingCanvas" xmlns:cx="http://schemas.microsoft.com/office/drawing/2014/chartex" xmlns:cx1="http://schemas.microsoft.com/office/drawing/2015/9/8/chartex" xmlns:cx2="http://schemas.microsoft.com/office/drawing/2015/10/21/chartex" xmlns:cx3="http://schemas.microsoft.com/office/drawing/2016/5/9/chartex" xmlns:cx4="http://schemas.microsoft.com/office/drawing/2016/5/10/chartex" xmlns:cx5="http://schemas.microsoft.com/office/drawing/2016/5/11/chartex" xmlns:cx6="http://schemas.microsoft.com/office/drawing/2016/5/12/chartex" xmlns:cx7="http://schemas.microsoft.com/office/drawing/2016/5/13/chartex" xmlns:cx8="http://schemas.microsoft.com/office/drawing/2016/5/14/chartex" xmlns:mc="http://schemas.openxmlformats.org/markup-compatibility/2006" xmlns:aink="http://schemas.microsoft.com/office/drawing/2016/ink" xmlns:am3d="http://schemas.microsoft.com/office/drawing/2017/model3d" xmlns:o="urn:schemas-microsoft-com:office:office" xmlns:r="http://schemas.openxmlformats.org/officeDocument/2006/relationships" xmlns:m="http://schemas.openxmlformats.org/officeDocument/2006/math" xmlns:v="urn:schemas-microsoft-com:vml" xmlns:wp14="http://schemas.microsoft.com/office/word/2010/wordprocessingDrawing" xmlns:wp="http://schemas.openxmlformats.org/drawingml/2006/wordprocessingDrawing" xmlns:w10="urn:schemas-microsoft-com:office:word" xmlns:w="http://schemas.openxmlformats.org/wordprocessingml/2006/main" xmlns:w14="http://schemas.microsoft.com/office/word/2010/wordml" xmlns:w15="http://schemas.microsoft.com/office/word/2012/wordml" xmlns:w16cex="http://schemas.microsoft.com/office/word/2018/wordml/cex" xmlns:w16cid="http://schemas.microsoft.com/office/word/2016/wordml/cid" xmlns:w16="http://schemas.microsoft.com/office/word/2018/wordml" xmlns:w16se="http://schemas.microsoft.com/office/word/2015/wordml/symex" xmlns:wpg="http://schemas.microsoft.com/office/word/2010/wordprocessingGroup" xmlns:wpi="http://schemas.microsoft.com/office/word/2010/wordprocessingInk" xmlns:wne="http://schemas.microsoft.com/office/word/2006/wordml" xmlns:wps="http://schemas.microsoft.com/office/word/2010/wordprocessingShape" mc:Ignorable="w14 w15 w16se w16cid w16 w16cex wp14">
+  <w:endnote w:type="separator" w:id="-1">
+    <w:p>
+      <w:pPr>
+        <w:spacing w:after="0" w:line="240" w:lineRule="auto"/>
+      </w:pPr>
+      <w:r>
+        <w:separator/>
+      </w:r>
+    </w:p>
+  </w:endnote>
+  <w:endnote w:type="continuationSeparator" w:id="0">
+    <w:p>
+      <w:pPr>
+        <w:spacing w:after="0" w:line="240" w:lineRule="auto"/>
+      </w:pPr>
+      <w:r>
+        <w:continuationSeparator/>
+      </w:r>
+    </w:p>
+  </w:endnote>
+</w:endnotes>
+</file>
+
+<file path=word/footnotes.xml><?xml version="1.0" encoding="utf-8"?>
+<w:footnotes xmlns:wpc="http://schemas.microsoft.com/office/word/2010/wordprocessingCanvas" xmlns:cx="http://schemas.microsoft.com/office/drawing/2014/chartex" xmlns:cx1="http://schemas.microsoft.com/office/drawing/2015/9/8/chartex" xmlns:cx2="http://schemas.microsoft.com/office/drawing/2015/10/21/chartex" xmlns:cx3="http://schemas.microsoft.com/office/drawing/2016/5/9/chartex" xmlns:cx4="http://schemas.microsoft.com/office/drawing/2016/5/10/chartex" xmlns:cx5="http://schemas.microsoft.com/office/drawing/2016/5/11/chartex" xmlns:cx6="http://schemas.microsoft.com/office/drawing/2016/5/12/chartex" xmlns:cx7="http://schemas.microsoft.com/office/drawing/2016/5/13/chartex" xmlns:cx8="http://schemas.microsoft.com/office/drawing/2016/5/14/chartex" xmlns:mc="http://schemas.openxmlformats.org/markup-compatibility/2006" xmlns:aink="http://schemas.microsoft.com/office/drawing/2016/ink" xmlns:am3d="http://schemas.microsoft.com/office/drawing/2017/model3d" xmlns:o="urn:schemas-microsoft-com:office:office" xmlns:r="http://schemas.openxmlformats.org/officeDocument/2006/relationships" xmlns:m="http://schemas.openxmlformats.org/officeDocument/2006/math" xmlns:v="urn:schemas-microsoft-com:vml" xmlns:wp14="http://schemas.microsoft.com/office/word/2010/wordprocessingDrawing" xmlns:wp="http://schemas.openxmlformats.org/drawingml/2006/wordprocessingDrawing" xmlns:w10="urn:schemas-microsoft-com:office:word" xmlns:w="http://schemas.openxmlformats.org/wordprocessingml/2006/main" xmlns:w14="http://schemas.microsoft.com/office/word/2010/wordml" xmlns:w15="http://schemas.microsoft.com/office/word/2012/wordml" xmlns:w16cex="http://schemas.microsoft.com/office/word/2018/wordml/cex" xmlns:w16cid="http://schemas.microsoft.com/office/word/2016/wordml/cid" xmlns:w16="http://schemas.microsoft.com/office/word/2018/wordml" xmlns:w16se="http://schemas.microsoft.com/office/word/2015/wordml/symex" xmlns:wpg="http://schemas.microsoft.com/office/word/2010/wordprocessingGroup" xmlns:wpi="http://schemas.microsoft.com/office/word/2010/wordprocessingInk" xmlns:wne="http://schemas.microsoft.com/office/word/2006/wordml" xmlns:wps="http://schemas.microsoft.com/office/word/2010/wordprocessingShape" mc:Ignorable="w14 w15 w16se w16cid w16 w16cex wp14">
+  <w:footnote w:type="separator" w:id="-1">
+    <w:p>
+      <w:pPr>
+        <w:spacing w:after="0" w:line="240" w:lineRule="auto"/>
+      </w:pPr>
+      <w:r>
+        <w:separator/>
+      </w:r>
+    </w:p>
+  </w:footnote>
+  <w:footnote w:type="continuationSeparator" w:id="0">
+    <w:p>
+      <w:pPr>
+        <w:spacing w:after="0" w:line="240" w:lineRule="auto"/>
+      </w:pPr>
+      <w:r>
+        <w:continuationSeparator/>
+      </w:r>
+    </w:p>
+  </w:footnote>
+</w:footnotes>
+</file>
+
 <file path=word/numbering.xml><?xml version="1.0" encoding="utf-8"?>
 <w:numbering xmlns:wpc="http://schemas.microsoft.com/office/word/2010/wordprocessingCanvas" xmlns:cx="http://schemas.microsoft.com/office/drawing/2014/chartex" xmlns:cx1="http://schemas.microsoft.com/office/drawing/2015/9/8/chartex" xmlns:cx2="http://schemas.microsoft.com/office/drawing/2015/10/21/chartex" xmlns:cx3="http://schemas.microsoft.com/office/drawing/2016/5/9/chartex" xmlns:cx4="http://schemas.microsoft.com/office/drawing/2016/5/10/chartex" xmlns:cx5="http://schemas.microsoft.com/office/drawing/2016/5/11/chartex" xmlns:cx6="http://schemas.microsoft.com/office/drawing/2016/5/12/chartex" xmlns:cx7="http://schemas.microsoft.com/office/drawing/2016/5/13/chartex" xmlns:cx8="http://schemas.microsoft.com/office/drawing/2016/5/14/chartex" xmlns:mc="http://schemas.openxmlformats.org/markup-compatibility/2006" xmlns:aink="http://schemas.microsoft.com/office/drawing/2016/ink" xmlns:am3d="http://schemas.microsoft.com/office/drawing/2017/model3d" xmlns:o="urn:schemas-microsoft-com:office:office" xmlns:r="http://schemas.openxmlformats.org/officeDocument/2006/relationships" xmlns:m="http://schemas.openxmlformats.org/officeDocument/2006/math" xmlns:v="urn:schemas-microsoft-com:vml" xmlns:wp14="http://schemas.microsoft.com/office/word/2010/wordprocessingDrawing" xmlns:wp="http://schemas.openxmlformats.org/drawingml/2006/wordprocessingDrawing" xmlns:w10="urn:schemas-microsoft-com:office:word" xmlns:w="http://schemas.openxmlformats.org/wordprocessingml/2006/main" xmlns:w14="http://schemas.microsoft.com/office/word/2010/wordml" xmlns:w15="http://schemas.microsoft.com/office/word/2012/wordml" xmlns:w16cex="http://schemas.microsoft.com/office/word/2018/wordml/cex" xmlns:w16cid="http://schemas.microsoft.com/office/word/2016/wordml/cid" xmlns:w16="http://schemas.microsoft.com/office/word/2018/wordml" xmlns:w16se="http://schemas.microsoft.com/office/word/2015/wordml/symex" xmlns:wpg="http://schemas.microsoft.com/office/word/2010/wordprocessingGroup" xmlns:wpi="http://schemas.microsoft.com/office/word/2010/wordprocessingInk" xmlns:wne="http://schemas.microsoft.com/office/word/2006/wordml" xmlns:wps="http://schemas.microsoft.com/office/word/2010/wordprocessingShape" mc:Ignorable="w14 w15 w16se w16cid w16 w16cex wp14">
   <w:abstractNum w:abstractNumId="0" w15:restartNumberingAfterBreak="0">
+    <w:nsid w:val="0AEA5642"/>
+    <w:multiLevelType w:val="hybridMultilevel"/>
+    <w:tmpl w:val="E9CE057C"/>
+    <w:lvl w:ilvl="0" w:tplc="04220001">
+      <w:start w:val="1"/>
+      <w:numFmt w:val="bullet"/>
+      <w:lvlText w:val=""/>
+      <w:lvlJc w:val="left"/>
+      <w:pPr>
+        <w:ind w:left="720" w:hanging="360"/>
+      </w:pPr>
+      <w:rPr>
+        <w:rFonts w:ascii="Symbol" w:hAnsi="Symbol" w:hint="default"/>
+      </w:rPr>
+    </w:lvl>
+    <w:lvl w:ilvl="1" w:tplc="04220003" w:tentative="1">
+      <w:start w:val="1"/>
+      <w:numFmt w:val="bullet"/>
+      <w:lvlText w:val="o"/>
+      <w:lvlJc w:val="left"/>
+      <w:pPr>
+        <w:ind w:left="1440" w:hanging="360"/>
+      </w:pPr>
+      <w:rPr>
+        <w:rFonts w:ascii="Courier New" w:hAnsi="Courier New" w:cs="Courier New" w:hint="default"/>
+      </w:rPr>
+    </w:lvl>
+    <w:lvl w:ilvl="2" w:tplc="04220005" w:tentative="1">
+      <w:start w:val="1"/>
+      <w:numFmt w:val="bullet"/>
+      <w:lvlText w:val=""/>
+      <w:lvlJc w:val="left"/>
+      <w:pPr>
+        <w:ind w:left="2160" w:hanging="360"/>
+      </w:pPr>
+      <w:rPr>
+        <w:rFonts w:ascii="Wingdings" w:hAnsi="Wingdings" w:hint="default"/>
+      </w:rPr>
+    </w:lvl>
+    <w:lvl w:ilvl="3" w:tplc="04220001" w:tentative="1">
+      <w:start w:val="1"/>
+      <w:numFmt w:val="bullet"/>
+      <w:lvlText w:val=""/>
+      <w:lvlJc w:val="left"/>
+      <w:pPr>
+        <w:ind w:left="2880" w:hanging="360"/>
+      </w:pPr>
+      <w:rPr>
+        <w:rFonts w:ascii="Symbol" w:hAnsi="Symbol" w:hint="default"/>
+      </w:rPr>
+    </w:lvl>
+    <w:lvl w:ilvl="4" w:tplc="04220003" w:tentative="1">
+      <w:start w:val="1"/>
+      <w:numFmt w:val="bullet"/>
+      <w:lvlText w:val="o"/>
+      <w:lvlJc w:val="left"/>
+      <w:pPr>
+        <w:ind w:left="3600" w:hanging="360"/>
+      </w:pPr>
+      <w:rPr>
+        <w:rFonts w:ascii="Courier New" w:hAnsi="Courier New" w:cs="Courier New" w:hint="default"/>
+      </w:rPr>
+    </w:lvl>
+    <w:lvl w:ilvl="5" w:tplc="04220005" w:tentative="1">
+      <w:start w:val="1"/>
+      <w:numFmt w:val="bullet"/>
+      <w:lvlText w:val=""/>
+      <w:lvlJc w:val="left"/>
+      <w:pPr>
+        <w:ind w:left="4320" w:hanging="360"/>
+      </w:pPr>
+      <w:rPr>
+        <w:rFonts w:ascii="Wingdings" w:hAnsi="Wingdings" w:hint="default"/>
+      </w:rPr>
+    </w:lvl>
+    <w:lvl w:ilvl="6" w:tplc="04220001" w:tentative="1">
+      <w:start w:val="1"/>
+      <w:numFmt w:val="bullet"/>
+      <w:lvlText w:val=""/>
+      <w:lvlJc w:val="left"/>
+      <w:pPr>
+        <w:ind w:left="5040" w:hanging="360"/>
+      </w:pPr>
+      <w:rPr>
+        <w:rFonts w:ascii="Symbol" w:hAnsi="Symbol" w:hint="default"/>
+      </w:rPr>
+    </w:lvl>
+    <w:lvl w:ilvl="7" w:tplc="04220003" w:tentative="1">
+      <w:start w:val="1"/>
+      <w:numFmt w:val="bullet"/>
+      <w:lvlText w:val="o"/>
+      <w:lvlJc w:val="left"/>
+      <w:pPr>
+        <w:ind w:left="5760" w:hanging="360"/>
+      </w:pPr>
+      <w:rPr>
+        <w:rFonts w:ascii="Courier New" w:hAnsi="Courier New" w:cs="Courier New" w:hint="default"/>
+      </w:rPr>
+    </w:lvl>
+    <w:lvl w:ilvl="8" w:tplc="04220005" w:tentative="1">
+      <w:start w:val="1"/>
+      <w:numFmt w:val="bullet"/>
+      <w:lvlText w:val=""/>
+      <w:lvlJc w:val="left"/>
+      <w:pPr>
+        <w:ind w:left="6480" w:hanging="360"/>
+      </w:pPr>
+      <w:rPr>
+        <w:rFonts w:ascii="Wingdings" w:hAnsi="Wingdings" w:hint="default"/>
+      </w:rPr>
+    </w:lvl>
+  </w:abstractNum>
+  <w:abstractNum w:abstractNumId="1" w15:restartNumberingAfterBreak="0">
+    <w:nsid w:val="14D55655"/>
+    <w:multiLevelType w:val="hybridMultilevel"/>
+    <w:tmpl w:val="8280E606"/>
+    <w:lvl w:ilvl="0" w:tplc="04220001">
+      <w:start w:val="1"/>
+      <w:numFmt w:val="bullet"/>
+      <w:lvlText w:val=""/>
+      <w:lvlJc w:val="left"/>
+      <w:pPr>
+        <w:ind w:left="720" w:hanging="360"/>
+      </w:pPr>
+      <w:rPr>
+        <w:rFonts w:ascii="Symbol" w:hAnsi="Symbol" w:hint="default"/>
+      </w:rPr>
+    </w:lvl>
+    <w:lvl w:ilvl="1" w:tplc="04220003" w:tentative="1">
+      <w:start w:val="1"/>
+      <w:numFmt w:val="bullet"/>
+      <w:lvlText w:val="o"/>
+      <w:lvlJc w:val="left"/>
+      <w:pPr>
+        <w:ind w:left="1440" w:hanging="360"/>
+      </w:pPr>
+      <w:rPr>
+        <w:rFonts w:ascii="Courier New" w:hAnsi="Courier New" w:cs="Courier New" w:hint="default"/>
+      </w:rPr>
+    </w:lvl>
+    <w:lvl w:ilvl="2" w:tplc="04220005" w:tentative="1">
+      <w:start w:val="1"/>
+      <w:numFmt w:val="bullet"/>
+      <w:lvlText w:val=""/>
+      <w:lvlJc w:val="left"/>
+      <w:pPr>
+        <w:ind w:left="2160" w:hanging="360"/>
+      </w:pPr>
+      <w:rPr>
+        <w:rFonts w:ascii="Wingdings" w:hAnsi="Wingdings" w:hint="default"/>
+      </w:rPr>
+    </w:lvl>
+    <w:lvl w:ilvl="3" w:tplc="04220001" w:tentative="1">
+      <w:start w:val="1"/>
+      <w:numFmt w:val="bullet"/>
+      <w:lvlText w:val=""/>
+      <w:lvlJc w:val="left"/>
+      <w:pPr>
+        <w:ind w:left="2880" w:hanging="360"/>
+      </w:pPr>
+      <w:rPr>
+        <w:rFonts w:ascii="Symbol" w:hAnsi="Symbol" w:hint="default"/>
+      </w:rPr>
+    </w:lvl>
+    <w:lvl w:ilvl="4" w:tplc="04220003" w:tentative="1">
+      <w:start w:val="1"/>
+      <w:numFmt w:val="bullet"/>
+      <w:lvlText w:val="o"/>
+      <w:lvlJc w:val="left"/>
+      <w:pPr>
+        <w:ind w:left="3600" w:hanging="360"/>
+      </w:pPr>
+      <w:rPr>
+        <w:rFonts w:ascii="Courier New" w:hAnsi="Courier New" w:cs="Courier New" w:hint="default"/>
+      </w:rPr>
+    </w:lvl>
+    <w:lvl w:ilvl="5" w:tplc="04220005" w:tentative="1">
+      <w:start w:val="1"/>
+      <w:numFmt w:val="bullet"/>
+      <w:lvlText w:val=""/>
+      <w:lvlJc w:val="left"/>
+      <w:pPr>
+        <w:ind w:left="4320" w:hanging="360"/>
+      </w:pPr>
+      <w:rPr>
+        <w:rFonts w:ascii="Wingdings" w:hAnsi="Wingdings" w:hint="default"/>
+      </w:rPr>
+    </w:lvl>
+    <w:lvl w:ilvl="6" w:tplc="04220001" w:tentative="1">
+      <w:start w:val="1"/>
+      <w:numFmt w:val="bullet"/>
+      <w:lvlText w:val=""/>
+      <w:lvlJc w:val="left"/>
+      <w:pPr>
+        <w:ind w:left="5040" w:hanging="360"/>
+      </w:pPr>
+      <w:rPr>
+        <w:rFonts w:ascii="Symbol" w:hAnsi="Symbol" w:hint="default"/>
+      </w:rPr>
+    </w:lvl>
+    <w:lvl w:ilvl="7" w:tplc="04220003" w:tentative="1">
+      <w:start w:val="1"/>
+      <w:numFmt w:val="bullet"/>
+      <w:lvlText w:val="o"/>
+      <w:lvlJc w:val="left"/>
+      <w:pPr>
+        <w:ind w:left="5760" w:hanging="360"/>
+      </w:pPr>
+      <w:rPr>
+        <w:rFonts w:ascii="Courier New" w:hAnsi="Courier New" w:cs="Courier New" w:hint="default"/>
+      </w:rPr>
+    </w:lvl>
+    <w:lvl w:ilvl="8" w:tplc="04220005" w:tentative="1">
+      <w:start w:val="1"/>
+      <w:numFmt w:val="bullet"/>
+      <w:lvlText w:val=""/>
+      <w:lvlJc w:val="left"/>
+      <w:pPr>
+        <w:ind w:left="6480" w:hanging="360"/>
+      </w:pPr>
+      <w:rPr>
+        <w:rFonts w:ascii="Wingdings" w:hAnsi="Wingdings" w:hint="default"/>
+      </w:rPr>
+    </w:lvl>
+  </w:abstractNum>
+  <w:abstractNum w:abstractNumId="2" w15:restartNumberingAfterBreak="0">
+    <w:nsid w:val="161B4532"/>
+    <w:multiLevelType w:val="hybridMultilevel"/>
+    <w:tmpl w:val="ADB69D56"/>
+    <w:lvl w:ilvl="0" w:tplc="04220001">
+      <w:start w:val="1"/>
+      <w:numFmt w:val="bullet"/>
+      <w:lvlText w:val=""/>
+      <w:lvlJc w:val="left"/>
+      <w:pPr>
+        <w:ind w:left="720" w:hanging="360"/>
+      </w:pPr>
+      <w:rPr>
+        <w:rFonts w:ascii="Symbol" w:hAnsi="Symbol" w:hint="default"/>
+      </w:rPr>
+    </w:lvl>
+    <w:lvl w:ilvl="1" w:tplc="04220003" w:tentative="1">
+      <w:start w:val="1"/>
+      <w:numFmt w:val="bullet"/>
+      <w:lvlText w:val="o"/>
+      <w:lvlJc w:val="left"/>
+      <w:pPr>
+        <w:ind w:left="1440" w:hanging="360"/>
+      </w:pPr>
+      <w:rPr>
+        <w:rFonts w:ascii="Courier New" w:hAnsi="Courier New" w:cs="Courier New" w:hint="default"/>
+      </w:rPr>
+    </w:lvl>
+    <w:lvl w:ilvl="2" w:tplc="04220005" w:tentative="1">
+      <w:start w:val="1"/>
+      <w:numFmt w:val="bullet"/>
+      <w:lvlText w:val=""/>
+      <w:lvlJc w:val="left"/>
+      <w:pPr>
+        <w:ind w:left="2160" w:hanging="360"/>
+      </w:pPr>
+      <w:rPr>
+        <w:rFonts w:ascii="Wingdings" w:hAnsi="Wingdings" w:hint="default"/>
+      </w:rPr>
+    </w:lvl>
+    <w:lvl w:ilvl="3" w:tplc="04220001" w:tentative="1">
+      <w:start w:val="1"/>
+      <w:numFmt w:val="bullet"/>
+      <w:lvlText w:val=""/>
+      <w:lvlJc w:val="left"/>
+      <w:pPr>
+        <w:ind w:left="2880" w:hanging="360"/>
+      </w:pPr>
+      <w:rPr>
+        <w:rFonts w:ascii="Symbol" w:hAnsi="Symbol" w:hint="default"/>
+      </w:rPr>
+    </w:lvl>
+    <w:lvl w:ilvl="4" w:tplc="04220003" w:tentative="1">
+      <w:start w:val="1"/>
+      <w:numFmt w:val="bullet"/>
+      <w:lvlText w:val="o"/>
+      <w:lvlJc w:val="left"/>
+      <w:pPr>
+        <w:ind w:left="3600" w:hanging="360"/>
+      </w:pPr>
+      <w:rPr>
+        <w:rFonts w:ascii="Courier New" w:hAnsi="Courier New" w:cs="Courier New" w:hint="default"/>
+      </w:rPr>
+    </w:lvl>
+    <w:lvl w:ilvl="5" w:tplc="04220005" w:tentative="1">
+      <w:start w:val="1"/>
+      <w:numFmt w:val="bullet"/>
+      <w:lvlText w:val=""/>
+      <w:lvlJc w:val="left"/>
+      <w:pPr>
+        <w:ind w:left="4320" w:hanging="360"/>
+      </w:pPr>
+      <w:rPr>
+        <w:rFonts w:ascii="Wingdings" w:hAnsi="Wingdings" w:hint="default"/>
+      </w:rPr>
+    </w:lvl>
+    <w:lvl w:ilvl="6" w:tplc="04220001" w:tentative="1">
+      <w:start w:val="1"/>
+      <w:numFmt w:val="bullet"/>
+      <w:lvlText w:val=""/>
+      <w:lvlJc w:val="left"/>
+      <w:pPr>
+        <w:ind w:left="5040" w:hanging="360"/>
+      </w:pPr>
+      <w:rPr>
+        <w:rFonts w:ascii="Symbol" w:hAnsi="Symbol" w:hint="default"/>
+      </w:rPr>
+    </w:lvl>
+    <w:lvl w:ilvl="7" w:tplc="04220003" w:tentative="1">
+      <w:start w:val="1"/>
+      <w:numFmt w:val="bullet"/>
+      <w:lvlText w:val="o"/>
+      <w:lvlJc w:val="left"/>
+      <w:pPr>
+        <w:ind w:left="5760" w:hanging="360"/>
+      </w:pPr>
+      <w:rPr>
+        <w:rFonts w:ascii="Courier New" w:hAnsi="Courier New" w:cs="Courier New" w:hint="default"/>
+      </w:rPr>
+    </w:lvl>
+    <w:lvl w:ilvl="8" w:tplc="04220005" w:tentative="1">
+      <w:start w:val="1"/>
+      <w:numFmt w:val="bullet"/>
+      <w:lvlText w:val=""/>
+      <w:lvlJc w:val="left"/>
+      <w:pPr>
+        <w:ind w:left="6480" w:hanging="360"/>
+      </w:pPr>
+      <w:rPr>
+        <w:rFonts w:ascii="Wingdings" w:hAnsi="Wingdings" w:hint="default"/>
+      </w:rPr>
+    </w:lvl>
+  </w:abstractNum>
+  <w:abstractNum w:abstractNumId="3" w15:restartNumberingAfterBreak="0">
+    <w:nsid w:val="18E243B7"/>
+    <w:multiLevelType w:val="hybridMultilevel"/>
+    <w:tmpl w:val="061CA2EA"/>
+    <w:lvl w:ilvl="0" w:tplc="04220001">
+      <w:start w:val="1"/>
+      <w:numFmt w:val="bullet"/>
+      <w:lvlText w:val=""/>
+      <w:lvlJc w:val="left"/>
+      <w:pPr>
+        <w:ind w:left="720" w:hanging="360"/>
+      </w:pPr>
+      <w:rPr>
+        <w:rFonts w:ascii="Symbol" w:hAnsi="Symbol" w:hint="default"/>
+      </w:rPr>
+    </w:lvl>
+    <w:lvl w:ilvl="1" w:tplc="04220003" w:tentative="1">
+      <w:start w:val="1"/>
+      <w:numFmt w:val="bullet"/>
+      <w:lvlText w:val="o"/>
+      <w:lvlJc w:val="left"/>
+      <w:pPr>
+        <w:ind w:left="1440" w:hanging="360"/>
+      </w:pPr>
+      <w:rPr>
+        <w:rFonts w:ascii="Courier New" w:hAnsi="Courier New" w:cs="Courier New" w:hint="default"/>
+      </w:rPr>
+    </w:lvl>
+    <w:lvl w:ilvl="2" w:tplc="04220005" w:tentative="1">
+      <w:start w:val="1"/>
+      <w:numFmt w:val="bullet"/>
+      <w:lvlText w:val=""/>
+      <w:lvlJc w:val="left"/>
+      <w:pPr>
+        <w:ind w:left="2160" w:hanging="360"/>
+      </w:pPr>
+      <w:rPr>
+        <w:rFonts w:ascii="Wingdings" w:hAnsi="Wingdings" w:hint="default"/>
+      </w:rPr>
+    </w:lvl>
+    <w:lvl w:ilvl="3" w:tplc="04220001" w:tentative="1">
+      <w:start w:val="1"/>
+      <w:numFmt w:val="bullet"/>
+      <w:lvlText w:val=""/>
+      <w:lvlJc w:val="left"/>
+      <w:pPr>
+        <w:ind w:left="2880" w:hanging="360"/>
+      </w:pPr>
+      <w:rPr>
+        <w:rFonts w:ascii="Symbol" w:hAnsi="Symbol" w:hint="default"/>
+      </w:rPr>
+    </w:lvl>
+    <w:lvl w:ilvl="4" w:tplc="04220003" w:tentative="1">
+      <w:start w:val="1"/>
+      <w:numFmt w:val="bullet"/>
+      <w:lvlText w:val="o"/>
+      <w:lvlJc w:val="left"/>
+      <w:pPr>
+        <w:ind w:left="3600" w:hanging="360"/>
+      </w:pPr>
+      <w:rPr>
+        <w:rFonts w:ascii="Courier New" w:hAnsi="Courier New" w:cs="Courier New" w:hint="default"/>
+      </w:rPr>
+    </w:lvl>
+    <w:lvl w:ilvl="5" w:tplc="04220005" w:tentative="1">
+      <w:start w:val="1"/>
+      <w:numFmt w:val="bullet"/>
+      <w:lvlText w:val=""/>
+      <w:lvlJc w:val="left"/>
+      <w:pPr>
+        <w:ind w:left="4320" w:hanging="360"/>
+      </w:pPr>
+      <w:rPr>
+        <w:rFonts w:ascii="Wingdings" w:hAnsi="Wingdings" w:hint="default"/>
+      </w:rPr>
+    </w:lvl>
+    <w:lvl w:ilvl="6" w:tplc="04220001" w:tentative="1">
+      <w:start w:val="1"/>
+      <w:numFmt w:val="bullet"/>
+      <w:lvlText w:val=""/>
+      <w:lvlJc w:val="left"/>
+      <w:pPr>
+        <w:ind w:left="5040" w:hanging="360"/>
+      </w:pPr>
+      <w:rPr>
+        <w:rFonts w:ascii="Symbol" w:hAnsi="Symbol" w:hint="default"/>
+      </w:rPr>
+    </w:lvl>
+    <w:lvl w:ilvl="7" w:tplc="04220003" w:tentative="1">
+      <w:start w:val="1"/>
+      <w:numFmt w:val="bullet"/>
+      <w:lvlText w:val="o"/>
+      <w:lvlJc w:val="left"/>
+      <w:pPr>
+        <w:ind w:left="5760" w:hanging="360"/>
+      </w:pPr>
+      <w:rPr>
+        <w:rFonts w:ascii="Courier New" w:hAnsi="Courier New" w:cs="Courier New" w:hint="default"/>
+      </w:rPr>
+    </w:lvl>
+    <w:lvl w:ilvl="8" w:tplc="04220005" w:tentative="1">
+      <w:start w:val="1"/>
+      <w:numFmt w:val="bullet"/>
+      <w:lvlText w:val=""/>
+      <w:lvlJc w:val="left"/>
+      <w:pPr>
+        <w:ind w:left="6480" w:hanging="360"/>
+      </w:pPr>
+      <w:rPr>
+        <w:rFonts w:ascii="Wingdings" w:hAnsi="Wingdings" w:hint="default"/>
+      </w:rPr>
+    </w:lvl>
+  </w:abstractNum>
+  <w:abstractNum w:abstractNumId="4" w15:restartNumberingAfterBreak="0">
+    <w:nsid w:val="2A955050"/>
+    <w:multiLevelType w:val="hybridMultilevel"/>
+    <w:tmpl w:val="94667BA6"/>
+    <w:lvl w:ilvl="0" w:tplc="04220001">
+      <w:start w:val="1"/>
+      <w:numFmt w:val="bullet"/>
+      <w:lvlText w:val=""/>
+      <w:lvlJc w:val="left"/>
+      <w:pPr>
+        <w:ind w:left="720" w:hanging="360"/>
+      </w:pPr>
+      <w:rPr>
+        <w:rFonts w:ascii="Symbol" w:hAnsi="Symbol" w:hint="default"/>
+      </w:rPr>
+    </w:lvl>
+    <w:lvl w:ilvl="1" w:tplc="04220003" w:tentative="1">
+      <w:start w:val="1"/>
+      <w:numFmt w:val="bullet"/>
+      <w:lvlText w:val="o"/>
+      <w:lvlJc w:val="left"/>
+      <w:pPr>
+        <w:ind w:left="1440" w:hanging="360"/>
+      </w:pPr>
+      <w:rPr>
+        <w:rFonts w:ascii="Courier New" w:hAnsi="Courier New" w:cs="Courier New" w:hint="default"/>
+      </w:rPr>
+    </w:lvl>
+    <w:lvl w:ilvl="2" w:tplc="04220005" w:tentative="1">
+      <w:start w:val="1"/>
+      <w:numFmt w:val="bullet"/>
+      <w:lvlText w:val=""/>
+      <w:lvlJc w:val="left"/>
+      <w:pPr>
+        <w:ind w:left="2160" w:hanging="360"/>
+      </w:pPr>
+      <w:rPr>
+        <w:rFonts w:ascii="Wingdings" w:hAnsi="Wingdings" w:hint="default"/>
+      </w:rPr>
+    </w:lvl>
+    <w:lvl w:ilvl="3" w:tplc="04220001" w:tentative="1">
+      <w:start w:val="1"/>
+      <w:numFmt w:val="bullet"/>
+      <w:lvlText w:val=""/>
+      <w:lvlJc w:val="left"/>
+      <w:pPr>
+        <w:ind w:left="2880" w:hanging="360"/>
+      </w:pPr>
+      <w:rPr>
+        <w:rFonts w:ascii="Symbol" w:hAnsi="Symbol" w:hint="default"/>
+      </w:rPr>
+    </w:lvl>
+    <w:lvl w:ilvl="4" w:tplc="04220003" w:tentative="1">
+      <w:start w:val="1"/>
+      <w:numFmt w:val="bullet"/>
+      <w:lvlText w:val="o"/>
+      <w:lvlJc w:val="left"/>
+      <w:pPr>
+        <w:ind w:left="3600" w:hanging="360"/>
+      </w:pPr>
+      <w:rPr>
+        <w:rFonts w:ascii="Courier New" w:hAnsi="Courier New" w:cs="Courier New" w:hint="default"/>
+      </w:rPr>
+    </w:lvl>
+    <w:lvl w:ilvl="5" w:tplc="04220005" w:tentative="1">
+      <w:start w:val="1"/>
+      <w:numFmt w:val="bullet"/>
+      <w:lvlText w:val=""/>
+      <w:lvlJc w:val="left"/>
+      <w:pPr>
+        <w:ind w:left="4320" w:hanging="360"/>
+      </w:pPr>
+      <w:rPr>
+        <w:rFonts w:ascii="Wingdings" w:hAnsi="Wingdings" w:hint="default"/>
+      </w:rPr>
+    </w:lvl>
+    <w:lvl w:ilvl="6" w:tplc="04220001" w:tentative="1">
+      <w:start w:val="1"/>
+      <w:numFmt w:val="bullet"/>
+      <w:lvlText w:val=""/>
+      <w:lvlJc w:val="left"/>
+      <w:pPr>
+        <w:ind w:left="5040" w:hanging="360"/>
+      </w:pPr>
+      <w:rPr>
+        <w:rFonts w:ascii="Symbol" w:hAnsi="Symbol" w:hint="default"/>
+      </w:rPr>
+    </w:lvl>
+    <w:lvl w:ilvl="7" w:tplc="04220003" w:tentative="1">
+      <w:start w:val="1"/>
+      <w:numFmt w:val="bullet"/>
+      <w:lvlText w:val="o"/>
+      <w:lvlJc w:val="left"/>
+      <w:pPr>
+        <w:ind w:left="5760" w:hanging="360"/>
+      </w:pPr>
+      <w:rPr>
+        <w:rFonts w:ascii="Courier New" w:hAnsi="Courier New" w:cs="Courier New" w:hint="default"/>
+      </w:rPr>
+    </w:lvl>
+    <w:lvl w:ilvl="8" w:tplc="04220005" w:tentative="1">
+      <w:start w:val="1"/>
+      <w:numFmt w:val="bullet"/>
+      <w:lvlText w:val=""/>
+      <w:lvlJc w:val="left"/>
+      <w:pPr>
+        <w:ind w:left="6480" w:hanging="360"/>
+      </w:pPr>
+      <w:rPr>
+        <w:rFonts w:ascii="Wingdings" w:hAnsi="Wingdings" w:hint="default"/>
+      </w:rPr>
+    </w:lvl>
+  </w:abstractNum>
+  <w:abstractNum w:abstractNumId="5" w15:restartNumberingAfterBreak="0">
+    <w:nsid w:val="2CAA3544"/>
+    <w:multiLevelType w:val="hybridMultilevel"/>
+    <w:tmpl w:val="3E14DDF4"/>
+    <w:lvl w:ilvl="0" w:tplc="04220001">
+      <w:start w:val="1"/>
+      <w:numFmt w:val="bullet"/>
+      <w:lvlText w:val=""/>
+      <w:lvlJc w:val="left"/>
+      <w:pPr>
+        <w:ind w:left="720" w:hanging="360"/>
+      </w:pPr>
+      <w:rPr>
+        <w:rFonts w:ascii="Symbol" w:hAnsi="Symbol" w:hint="default"/>
+      </w:rPr>
+    </w:lvl>
+    <w:lvl w:ilvl="1" w:tplc="04220003" w:tentative="1">
+      <w:start w:val="1"/>
+      <w:numFmt w:val="bullet"/>
+      <w:lvlText w:val="o"/>
+      <w:lvlJc w:val="left"/>
+      <w:pPr>
+        <w:ind w:left="1440" w:hanging="360"/>
+      </w:pPr>
+      <w:rPr>
+        <w:rFonts w:ascii="Courier New" w:hAnsi="Courier New" w:cs="Courier New" w:hint="default"/>
+      </w:rPr>
+    </w:lvl>
+    <w:lvl w:ilvl="2" w:tplc="04220005" w:tentative="1">
+      <w:start w:val="1"/>
+      <w:numFmt w:val="bullet"/>
+      <w:lvlText w:val=""/>
+      <w:lvlJc w:val="left"/>
+      <w:pPr>
+        <w:ind w:left="2160" w:hanging="360"/>
+      </w:pPr>
+      <w:rPr>
+        <w:rFonts w:ascii="Wingdings" w:hAnsi="Wingdings" w:hint="default"/>
+      </w:rPr>
+    </w:lvl>
+    <w:lvl w:ilvl="3" w:tplc="04220001" w:tentative="1">
+      <w:start w:val="1"/>
+      <w:numFmt w:val="bullet"/>
+      <w:lvlText w:val=""/>
+      <w:lvlJc w:val="left"/>
+      <w:pPr>
+        <w:ind w:left="2880" w:hanging="360"/>
+      </w:pPr>
+      <w:rPr>
+        <w:rFonts w:ascii="Symbol" w:hAnsi="Symbol" w:hint="default"/>
+      </w:rPr>
+    </w:lvl>
+    <w:lvl w:ilvl="4" w:tplc="04220003" w:tentative="1">
+      <w:start w:val="1"/>
+      <w:numFmt w:val="bullet"/>
+      <w:lvlText w:val="o"/>
+      <w:lvlJc w:val="left"/>
+      <w:pPr>
+        <w:ind w:left="3600" w:hanging="360"/>
+      </w:pPr>
+      <w:rPr>
+        <w:rFonts w:ascii="Courier New" w:hAnsi="Courier New" w:cs="Courier New" w:hint="default"/>
+      </w:rPr>
+    </w:lvl>
+    <w:lvl w:ilvl="5" w:tplc="04220005" w:tentative="1">
+      <w:start w:val="1"/>
+      <w:numFmt w:val="bullet"/>
+      <w:lvlText w:val=""/>
+      <w:lvlJc w:val="left"/>
+      <w:pPr>
+        <w:ind w:left="4320" w:hanging="360"/>
+      </w:pPr>
+      <w:rPr>
+        <w:rFonts w:ascii="Wingdings" w:hAnsi="Wingdings" w:hint="default"/>
+      </w:rPr>
+    </w:lvl>
+    <w:lvl w:ilvl="6" w:tplc="04220001" w:tentative="1">
+      <w:start w:val="1"/>
+      <w:numFmt w:val="bullet"/>
+      <w:lvlText w:val=""/>
+      <w:lvlJc w:val="left"/>
+      <w:pPr>
+        <w:ind w:left="5040" w:hanging="360"/>
+      </w:pPr>
+      <w:rPr>
+        <w:rFonts w:ascii="Symbol" w:hAnsi="Symbol" w:hint="default"/>
+      </w:rPr>
+    </w:lvl>
+    <w:lvl w:ilvl="7" w:tplc="04220003" w:tentative="1">
+      <w:start w:val="1"/>
+      <w:numFmt w:val="bullet"/>
+      <w:lvlText w:val="o"/>
+      <w:lvlJc w:val="left"/>
+      <w:pPr>
+        <w:ind w:left="5760" w:hanging="360"/>
+      </w:pPr>
+      <w:rPr>
+        <w:rFonts w:ascii="Courier New" w:hAnsi="Courier New" w:cs="Courier New" w:hint="default"/>
+      </w:rPr>
+    </w:lvl>
+    <w:lvl w:ilvl="8" w:tplc="04220005" w:tentative="1">
+      <w:start w:val="1"/>
+      <w:numFmt w:val="bullet"/>
+      <w:lvlText w:val=""/>
+      <w:lvlJc w:val="left"/>
+      <w:pPr>
+        <w:ind w:left="6480" w:hanging="360"/>
+      </w:pPr>
+      <w:rPr>
+        <w:rFonts w:ascii="Wingdings" w:hAnsi="Wingdings" w:hint="default"/>
+      </w:rPr>
+    </w:lvl>
+  </w:abstractNum>
+  <w:abstractNum w:abstractNumId="6" w15:restartNumberingAfterBreak="0">
+    <w:nsid w:val="2D861F7E"/>
+    <w:multiLevelType w:val="hybridMultilevel"/>
+    <w:tmpl w:val="9DA2BAC6"/>
+    <w:lvl w:ilvl="0" w:tplc="04220001">
+      <w:start w:val="1"/>
+      <w:numFmt w:val="bullet"/>
+      <w:lvlText w:val=""/>
+      <w:lvlJc w:val="left"/>
+      <w:pPr>
+        <w:ind w:left="720" w:hanging="360"/>
+      </w:pPr>
+      <w:rPr>
+        <w:rFonts w:ascii="Symbol" w:hAnsi="Symbol" w:hint="default"/>
+      </w:rPr>
+    </w:lvl>
+    <w:lvl w:ilvl="1" w:tplc="04220003" w:tentative="1">
+      <w:start w:val="1"/>
+      <w:numFmt w:val="bullet"/>
+      <w:lvlText w:val="o"/>
+      <w:lvlJc w:val="left"/>
+      <w:pPr>
+        <w:ind w:left="1440" w:hanging="360"/>
+      </w:pPr>
+      <w:rPr>
+        <w:rFonts w:ascii="Courier New" w:hAnsi="Courier New" w:cs="Courier New" w:hint="default"/>
+      </w:rPr>
+    </w:lvl>
+    <w:lvl w:ilvl="2" w:tplc="04220005" w:tentative="1">
+      <w:start w:val="1"/>
+      <w:numFmt w:val="bullet"/>
+      <w:lvlText w:val=""/>
+      <w:lvlJc w:val="left"/>
+      <w:pPr>
+        <w:ind w:left="2160" w:hanging="360"/>
+      </w:pPr>
+      <w:rPr>
+        <w:rFonts w:ascii="Wingdings" w:hAnsi="Wingdings" w:hint="default"/>
+      </w:rPr>
+    </w:lvl>
+    <w:lvl w:ilvl="3" w:tplc="04220001" w:tentative="1">
+      <w:start w:val="1"/>
+      <w:numFmt w:val="bullet"/>
+      <w:lvlText w:val=""/>
+      <w:lvlJc w:val="left"/>
+      <w:pPr>
+        <w:ind w:left="2880" w:hanging="360"/>
+      </w:pPr>
+      <w:rPr>
+        <w:rFonts w:ascii="Symbol" w:hAnsi="Symbol" w:hint="default"/>
+      </w:rPr>
+    </w:lvl>
+    <w:lvl w:ilvl="4" w:tplc="04220003" w:tentative="1">
+      <w:start w:val="1"/>
+      <w:numFmt w:val="bullet"/>
+      <w:lvlText w:val="o"/>
+      <w:lvlJc w:val="left"/>
+      <w:pPr>
+        <w:ind w:left="3600" w:hanging="360"/>
+      </w:pPr>
+      <w:rPr>
+        <w:rFonts w:ascii="Courier New" w:hAnsi="Courier New" w:cs="Courier New" w:hint="default"/>
+      </w:rPr>
+    </w:lvl>
+    <w:lvl w:ilvl="5" w:tplc="04220005" w:tentative="1">
+      <w:start w:val="1"/>
+      <w:numFmt w:val="bullet"/>
+      <w:lvlText w:val=""/>
+      <w:lvlJc w:val="left"/>
+      <w:pPr>
+        <w:ind w:left="4320" w:hanging="360"/>
+      </w:pPr>
+      <w:rPr>
+        <w:rFonts w:ascii="Wingdings" w:hAnsi="Wingdings" w:hint="default"/>
+      </w:rPr>
+    </w:lvl>
+    <w:lvl w:ilvl="6" w:tplc="04220001" w:tentative="1">
+      <w:start w:val="1"/>
+      <w:numFmt w:val="bullet"/>
+      <w:lvlText w:val=""/>
+      <w:lvlJc w:val="left"/>
+      <w:pPr>
+        <w:ind w:left="5040" w:hanging="360"/>
+      </w:pPr>
+      <w:rPr>
+        <w:rFonts w:ascii="Symbol" w:hAnsi="Symbol" w:hint="default"/>
+      </w:rPr>
+    </w:lvl>
+    <w:lvl w:ilvl="7" w:tplc="04220003" w:tentative="1">
+      <w:start w:val="1"/>
+      <w:numFmt w:val="bullet"/>
+      <w:lvlText w:val="o"/>
+      <w:lvlJc w:val="left"/>
+      <w:pPr>
+        <w:ind w:left="5760" w:hanging="360"/>
+      </w:pPr>
+      <w:rPr>
+        <w:rFonts w:ascii="Courier New" w:hAnsi="Courier New" w:cs="Courier New" w:hint="default"/>
+      </w:rPr>
+    </w:lvl>
+    <w:lvl w:ilvl="8" w:tplc="04220005" w:tentative="1">
+      <w:start w:val="1"/>
+      <w:numFmt w:val="bullet"/>
+      <w:lvlText w:val=""/>
+      <w:lvlJc w:val="left"/>
+      <w:pPr>
+        <w:ind w:left="6480" w:hanging="360"/>
+      </w:pPr>
+      <w:rPr>
+        <w:rFonts w:ascii="Wingdings" w:hAnsi="Wingdings" w:hint="default"/>
+      </w:rPr>
+    </w:lvl>
+  </w:abstractNum>
+  <w:abstractNum w:abstractNumId="7" w15:restartNumberingAfterBreak="0">
     <w:nsid w:val="3C2A5DE8"/>
     <w:multiLevelType w:val="hybridMultilevel"/>
     <w:tmpl w:val="AD343F70"/>
@@ -991,7 +2929,1480 @@
       </w:rPr>
     </w:lvl>
   </w:abstractNum>
-  <w:abstractNum w:abstractNumId="1" w15:restartNumberingAfterBreak="0">
+  <w:abstractNum w:abstractNumId="8" w15:restartNumberingAfterBreak="0">
+    <w:nsid w:val="3D67696D"/>
+    <w:multiLevelType w:val="hybridMultilevel"/>
+    <w:tmpl w:val="7C180A88"/>
+    <w:lvl w:ilvl="0" w:tplc="04220001">
+      <w:start w:val="1"/>
+      <w:numFmt w:val="bullet"/>
+      <w:lvlText w:val=""/>
+      <w:lvlJc w:val="left"/>
+      <w:pPr>
+        <w:ind w:left="720" w:hanging="360"/>
+      </w:pPr>
+      <w:rPr>
+        <w:rFonts w:ascii="Symbol" w:hAnsi="Symbol" w:hint="default"/>
+      </w:rPr>
+    </w:lvl>
+    <w:lvl w:ilvl="1" w:tplc="04220003" w:tentative="1">
+      <w:start w:val="1"/>
+      <w:numFmt w:val="bullet"/>
+      <w:lvlText w:val="o"/>
+      <w:lvlJc w:val="left"/>
+      <w:pPr>
+        <w:ind w:left="1440" w:hanging="360"/>
+      </w:pPr>
+      <w:rPr>
+        <w:rFonts w:ascii="Courier New" w:hAnsi="Courier New" w:cs="Courier New" w:hint="default"/>
+      </w:rPr>
+    </w:lvl>
+    <w:lvl w:ilvl="2" w:tplc="04220005" w:tentative="1">
+      <w:start w:val="1"/>
+      <w:numFmt w:val="bullet"/>
+      <w:lvlText w:val=""/>
+      <w:lvlJc w:val="left"/>
+      <w:pPr>
+        <w:ind w:left="2160" w:hanging="360"/>
+      </w:pPr>
+      <w:rPr>
+        <w:rFonts w:ascii="Wingdings" w:hAnsi="Wingdings" w:hint="default"/>
+      </w:rPr>
+    </w:lvl>
+    <w:lvl w:ilvl="3" w:tplc="04220001" w:tentative="1">
+      <w:start w:val="1"/>
+      <w:numFmt w:val="bullet"/>
+      <w:lvlText w:val=""/>
+      <w:lvlJc w:val="left"/>
+      <w:pPr>
+        <w:ind w:left="2880" w:hanging="360"/>
+      </w:pPr>
+      <w:rPr>
+        <w:rFonts w:ascii="Symbol" w:hAnsi="Symbol" w:hint="default"/>
+      </w:rPr>
+    </w:lvl>
+    <w:lvl w:ilvl="4" w:tplc="04220003" w:tentative="1">
+      <w:start w:val="1"/>
+      <w:numFmt w:val="bullet"/>
+      <w:lvlText w:val="o"/>
+      <w:lvlJc w:val="left"/>
+      <w:pPr>
+        <w:ind w:left="3600" w:hanging="360"/>
+      </w:pPr>
+      <w:rPr>
+        <w:rFonts w:ascii="Courier New" w:hAnsi="Courier New" w:cs="Courier New" w:hint="default"/>
+      </w:rPr>
+    </w:lvl>
+    <w:lvl w:ilvl="5" w:tplc="04220005" w:tentative="1">
+      <w:start w:val="1"/>
+      <w:numFmt w:val="bullet"/>
+      <w:lvlText w:val=""/>
+      <w:lvlJc w:val="left"/>
+      <w:pPr>
+        <w:ind w:left="4320" w:hanging="360"/>
+      </w:pPr>
+      <w:rPr>
+        <w:rFonts w:ascii="Wingdings" w:hAnsi="Wingdings" w:hint="default"/>
+      </w:rPr>
+    </w:lvl>
+    <w:lvl w:ilvl="6" w:tplc="04220001" w:tentative="1">
+      <w:start w:val="1"/>
+      <w:numFmt w:val="bullet"/>
+      <w:lvlText w:val=""/>
+      <w:lvlJc w:val="left"/>
+      <w:pPr>
+        <w:ind w:left="5040" w:hanging="360"/>
+      </w:pPr>
+      <w:rPr>
+        <w:rFonts w:ascii="Symbol" w:hAnsi="Symbol" w:hint="default"/>
+      </w:rPr>
+    </w:lvl>
+    <w:lvl w:ilvl="7" w:tplc="04220003" w:tentative="1">
+      <w:start w:val="1"/>
+      <w:numFmt w:val="bullet"/>
+      <w:lvlText w:val="o"/>
+      <w:lvlJc w:val="left"/>
+      <w:pPr>
+        <w:ind w:left="5760" w:hanging="360"/>
+      </w:pPr>
+      <w:rPr>
+        <w:rFonts w:ascii="Courier New" w:hAnsi="Courier New" w:cs="Courier New" w:hint="default"/>
+      </w:rPr>
+    </w:lvl>
+    <w:lvl w:ilvl="8" w:tplc="04220005" w:tentative="1">
+      <w:start w:val="1"/>
+      <w:numFmt w:val="bullet"/>
+      <w:lvlText w:val=""/>
+      <w:lvlJc w:val="left"/>
+      <w:pPr>
+        <w:ind w:left="6480" w:hanging="360"/>
+      </w:pPr>
+      <w:rPr>
+        <w:rFonts w:ascii="Wingdings" w:hAnsi="Wingdings" w:hint="default"/>
+      </w:rPr>
+    </w:lvl>
+  </w:abstractNum>
+  <w:abstractNum w:abstractNumId="9" w15:restartNumberingAfterBreak="0">
+    <w:nsid w:val="45977770"/>
+    <w:multiLevelType w:val="hybridMultilevel"/>
+    <w:tmpl w:val="C09E055E"/>
+    <w:lvl w:ilvl="0" w:tplc="04220001">
+      <w:start w:val="1"/>
+      <w:numFmt w:val="bullet"/>
+      <w:lvlText w:val=""/>
+      <w:lvlJc w:val="left"/>
+      <w:pPr>
+        <w:ind w:left="720" w:hanging="360"/>
+      </w:pPr>
+      <w:rPr>
+        <w:rFonts w:ascii="Symbol" w:hAnsi="Symbol" w:hint="default"/>
+      </w:rPr>
+    </w:lvl>
+    <w:lvl w:ilvl="1" w:tplc="04220003" w:tentative="1">
+      <w:start w:val="1"/>
+      <w:numFmt w:val="bullet"/>
+      <w:lvlText w:val="o"/>
+      <w:lvlJc w:val="left"/>
+      <w:pPr>
+        <w:ind w:left="1440" w:hanging="360"/>
+      </w:pPr>
+      <w:rPr>
+        <w:rFonts w:ascii="Courier New" w:hAnsi="Courier New" w:cs="Courier New" w:hint="default"/>
+      </w:rPr>
+    </w:lvl>
+    <w:lvl w:ilvl="2" w:tplc="04220005" w:tentative="1">
+      <w:start w:val="1"/>
+      <w:numFmt w:val="bullet"/>
+      <w:lvlText w:val=""/>
+      <w:lvlJc w:val="left"/>
+      <w:pPr>
+        <w:ind w:left="2160" w:hanging="360"/>
+      </w:pPr>
+      <w:rPr>
+        <w:rFonts w:ascii="Wingdings" w:hAnsi="Wingdings" w:hint="default"/>
+      </w:rPr>
+    </w:lvl>
+    <w:lvl w:ilvl="3" w:tplc="04220001" w:tentative="1">
+      <w:start w:val="1"/>
+      <w:numFmt w:val="bullet"/>
+      <w:lvlText w:val=""/>
+      <w:lvlJc w:val="left"/>
+      <w:pPr>
+        <w:ind w:left="2880" w:hanging="360"/>
+      </w:pPr>
+      <w:rPr>
+        <w:rFonts w:ascii="Symbol" w:hAnsi="Symbol" w:hint="default"/>
+      </w:rPr>
+    </w:lvl>
+    <w:lvl w:ilvl="4" w:tplc="04220003" w:tentative="1">
+      <w:start w:val="1"/>
+      <w:numFmt w:val="bullet"/>
+      <w:lvlText w:val="o"/>
+      <w:lvlJc w:val="left"/>
+      <w:pPr>
+        <w:ind w:left="3600" w:hanging="360"/>
+      </w:pPr>
+      <w:rPr>
+        <w:rFonts w:ascii="Courier New" w:hAnsi="Courier New" w:cs="Courier New" w:hint="default"/>
+      </w:rPr>
+    </w:lvl>
+    <w:lvl w:ilvl="5" w:tplc="04220005" w:tentative="1">
+      <w:start w:val="1"/>
+      <w:numFmt w:val="bullet"/>
+      <w:lvlText w:val=""/>
+      <w:lvlJc w:val="left"/>
+      <w:pPr>
+        <w:ind w:left="4320" w:hanging="360"/>
+      </w:pPr>
+      <w:rPr>
+        <w:rFonts w:ascii="Wingdings" w:hAnsi="Wingdings" w:hint="default"/>
+      </w:rPr>
+    </w:lvl>
+    <w:lvl w:ilvl="6" w:tplc="04220001" w:tentative="1">
+      <w:start w:val="1"/>
+      <w:numFmt w:val="bullet"/>
+      <w:lvlText w:val=""/>
+      <w:lvlJc w:val="left"/>
+      <w:pPr>
+        <w:ind w:left="5040" w:hanging="360"/>
+      </w:pPr>
+      <w:rPr>
+        <w:rFonts w:ascii="Symbol" w:hAnsi="Symbol" w:hint="default"/>
+      </w:rPr>
+    </w:lvl>
+    <w:lvl w:ilvl="7" w:tplc="04220003" w:tentative="1">
+      <w:start w:val="1"/>
+      <w:numFmt w:val="bullet"/>
+      <w:lvlText w:val="o"/>
+      <w:lvlJc w:val="left"/>
+      <w:pPr>
+        <w:ind w:left="5760" w:hanging="360"/>
+      </w:pPr>
+      <w:rPr>
+        <w:rFonts w:ascii="Courier New" w:hAnsi="Courier New" w:cs="Courier New" w:hint="default"/>
+      </w:rPr>
+    </w:lvl>
+    <w:lvl w:ilvl="8" w:tplc="04220005" w:tentative="1">
+      <w:start w:val="1"/>
+      <w:numFmt w:val="bullet"/>
+      <w:lvlText w:val=""/>
+      <w:lvlJc w:val="left"/>
+      <w:pPr>
+        <w:ind w:left="6480" w:hanging="360"/>
+      </w:pPr>
+      <w:rPr>
+        <w:rFonts w:ascii="Wingdings" w:hAnsi="Wingdings" w:hint="default"/>
+      </w:rPr>
+    </w:lvl>
+  </w:abstractNum>
+  <w:abstractNum w:abstractNumId="10" w15:restartNumberingAfterBreak="0">
+    <w:nsid w:val="47542D67"/>
+    <w:multiLevelType w:val="hybridMultilevel"/>
+    <w:tmpl w:val="E8BACD9C"/>
+    <w:lvl w:ilvl="0" w:tplc="04220001">
+      <w:start w:val="1"/>
+      <w:numFmt w:val="bullet"/>
+      <w:lvlText w:val=""/>
+      <w:lvlJc w:val="left"/>
+      <w:pPr>
+        <w:ind w:left="720" w:hanging="360"/>
+      </w:pPr>
+      <w:rPr>
+        <w:rFonts w:ascii="Symbol" w:hAnsi="Symbol" w:hint="default"/>
+      </w:rPr>
+    </w:lvl>
+    <w:lvl w:ilvl="1" w:tplc="04220003" w:tentative="1">
+      <w:start w:val="1"/>
+      <w:numFmt w:val="bullet"/>
+      <w:lvlText w:val="o"/>
+      <w:lvlJc w:val="left"/>
+      <w:pPr>
+        <w:ind w:left="1440" w:hanging="360"/>
+      </w:pPr>
+      <w:rPr>
+        <w:rFonts w:ascii="Courier New" w:hAnsi="Courier New" w:cs="Courier New" w:hint="default"/>
+      </w:rPr>
+    </w:lvl>
+    <w:lvl w:ilvl="2" w:tplc="04220005" w:tentative="1">
+      <w:start w:val="1"/>
+      <w:numFmt w:val="bullet"/>
+      <w:lvlText w:val=""/>
+      <w:lvlJc w:val="left"/>
+      <w:pPr>
+        <w:ind w:left="2160" w:hanging="360"/>
+      </w:pPr>
+      <w:rPr>
+        <w:rFonts w:ascii="Wingdings" w:hAnsi="Wingdings" w:hint="default"/>
+      </w:rPr>
+    </w:lvl>
+    <w:lvl w:ilvl="3" w:tplc="04220001" w:tentative="1">
+      <w:start w:val="1"/>
+      <w:numFmt w:val="bullet"/>
+      <w:lvlText w:val=""/>
+      <w:lvlJc w:val="left"/>
+      <w:pPr>
+        <w:ind w:left="2880" w:hanging="360"/>
+      </w:pPr>
+      <w:rPr>
+        <w:rFonts w:ascii="Symbol" w:hAnsi="Symbol" w:hint="default"/>
+      </w:rPr>
+    </w:lvl>
+    <w:lvl w:ilvl="4" w:tplc="04220003" w:tentative="1">
+      <w:start w:val="1"/>
+      <w:numFmt w:val="bullet"/>
+      <w:lvlText w:val="o"/>
+      <w:lvlJc w:val="left"/>
+      <w:pPr>
+        <w:ind w:left="3600" w:hanging="360"/>
+      </w:pPr>
+      <w:rPr>
+        <w:rFonts w:ascii="Courier New" w:hAnsi="Courier New" w:cs="Courier New" w:hint="default"/>
+      </w:rPr>
+    </w:lvl>
+    <w:lvl w:ilvl="5" w:tplc="04220005" w:tentative="1">
+      <w:start w:val="1"/>
+      <w:numFmt w:val="bullet"/>
+      <w:lvlText w:val=""/>
+      <w:lvlJc w:val="left"/>
+      <w:pPr>
+        <w:ind w:left="4320" w:hanging="360"/>
+      </w:pPr>
+      <w:rPr>
+        <w:rFonts w:ascii="Wingdings" w:hAnsi="Wingdings" w:hint="default"/>
+      </w:rPr>
+    </w:lvl>
+    <w:lvl w:ilvl="6" w:tplc="04220001" w:tentative="1">
+      <w:start w:val="1"/>
+      <w:numFmt w:val="bullet"/>
+      <w:lvlText w:val=""/>
+      <w:lvlJc w:val="left"/>
+      <w:pPr>
+        <w:ind w:left="5040" w:hanging="360"/>
+      </w:pPr>
+      <w:rPr>
+        <w:rFonts w:ascii="Symbol" w:hAnsi="Symbol" w:hint="default"/>
+      </w:rPr>
+    </w:lvl>
+    <w:lvl w:ilvl="7" w:tplc="04220003" w:tentative="1">
+      <w:start w:val="1"/>
+      <w:numFmt w:val="bullet"/>
+      <w:lvlText w:val="o"/>
+      <w:lvlJc w:val="left"/>
+      <w:pPr>
+        <w:ind w:left="5760" w:hanging="360"/>
+      </w:pPr>
+      <w:rPr>
+        <w:rFonts w:ascii="Courier New" w:hAnsi="Courier New" w:cs="Courier New" w:hint="default"/>
+      </w:rPr>
+    </w:lvl>
+    <w:lvl w:ilvl="8" w:tplc="04220005" w:tentative="1">
+      <w:start w:val="1"/>
+      <w:numFmt w:val="bullet"/>
+      <w:lvlText w:val=""/>
+      <w:lvlJc w:val="left"/>
+      <w:pPr>
+        <w:ind w:left="6480" w:hanging="360"/>
+      </w:pPr>
+      <w:rPr>
+        <w:rFonts w:ascii="Wingdings" w:hAnsi="Wingdings" w:hint="default"/>
+      </w:rPr>
+    </w:lvl>
+  </w:abstractNum>
+  <w:abstractNum w:abstractNumId="11" w15:restartNumberingAfterBreak="0">
+    <w:nsid w:val="4C8B3A16"/>
+    <w:multiLevelType w:val="hybridMultilevel"/>
+    <w:tmpl w:val="25E41066"/>
+    <w:lvl w:ilvl="0" w:tplc="04220001">
+      <w:start w:val="1"/>
+      <w:numFmt w:val="bullet"/>
+      <w:lvlText w:val=""/>
+      <w:lvlJc w:val="left"/>
+      <w:pPr>
+        <w:ind w:left="720" w:hanging="360"/>
+      </w:pPr>
+      <w:rPr>
+        <w:rFonts w:ascii="Symbol" w:hAnsi="Symbol" w:hint="default"/>
+      </w:rPr>
+    </w:lvl>
+    <w:lvl w:ilvl="1" w:tplc="04220003" w:tentative="1">
+      <w:start w:val="1"/>
+      <w:numFmt w:val="bullet"/>
+      <w:lvlText w:val="o"/>
+      <w:lvlJc w:val="left"/>
+      <w:pPr>
+        <w:ind w:left="1440" w:hanging="360"/>
+      </w:pPr>
+      <w:rPr>
+        <w:rFonts w:ascii="Courier New" w:hAnsi="Courier New" w:cs="Courier New" w:hint="default"/>
+      </w:rPr>
+    </w:lvl>
+    <w:lvl w:ilvl="2" w:tplc="04220005" w:tentative="1">
+      <w:start w:val="1"/>
+      <w:numFmt w:val="bullet"/>
+      <w:lvlText w:val=""/>
+      <w:lvlJc w:val="left"/>
+      <w:pPr>
+        <w:ind w:left="2160" w:hanging="360"/>
+      </w:pPr>
+      <w:rPr>
+        <w:rFonts w:ascii="Wingdings" w:hAnsi="Wingdings" w:hint="default"/>
+      </w:rPr>
+    </w:lvl>
+    <w:lvl w:ilvl="3" w:tplc="04220001" w:tentative="1">
+      <w:start w:val="1"/>
+      <w:numFmt w:val="bullet"/>
+      <w:lvlText w:val=""/>
+      <w:lvlJc w:val="left"/>
+      <w:pPr>
+        <w:ind w:left="2880" w:hanging="360"/>
+      </w:pPr>
+      <w:rPr>
+        <w:rFonts w:ascii="Symbol" w:hAnsi="Symbol" w:hint="default"/>
+      </w:rPr>
+    </w:lvl>
+    <w:lvl w:ilvl="4" w:tplc="04220003" w:tentative="1">
+      <w:start w:val="1"/>
+      <w:numFmt w:val="bullet"/>
+      <w:lvlText w:val="o"/>
+      <w:lvlJc w:val="left"/>
+      <w:pPr>
+        <w:ind w:left="3600" w:hanging="360"/>
+      </w:pPr>
+      <w:rPr>
+        <w:rFonts w:ascii="Courier New" w:hAnsi="Courier New" w:cs="Courier New" w:hint="default"/>
+      </w:rPr>
+    </w:lvl>
+    <w:lvl w:ilvl="5" w:tplc="04220005" w:tentative="1">
+      <w:start w:val="1"/>
+      <w:numFmt w:val="bullet"/>
+      <w:lvlText w:val=""/>
+      <w:lvlJc w:val="left"/>
+      <w:pPr>
+        <w:ind w:left="4320" w:hanging="360"/>
+      </w:pPr>
+      <w:rPr>
+        <w:rFonts w:ascii="Wingdings" w:hAnsi="Wingdings" w:hint="default"/>
+      </w:rPr>
+    </w:lvl>
+    <w:lvl w:ilvl="6" w:tplc="04220001" w:tentative="1">
+      <w:start w:val="1"/>
+      <w:numFmt w:val="bullet"/>
+      <w:lvlText w:val=""/>
+      <w:lvlJc w:val="left"/>
+      <w:pPr>
+        <w:ind w:left="5040" w:hanging="360"/>
+      </w:pPr>
+      <w:rPr>
+        <w:rFonts w:ascii="Symbol" w:hAnsi="Symbol" w:hint="default"/>
+      </w:rPr>
+    </w:lvl>
+    <w:lvl w:ilvl="7" w:tplc="04220003" w:tentative="1">
+      <w:start w:val="1"/>
+      <w:numFmt w:val="bullet"/>
+      <w:lvlText w:val="o"/>
+      <w:lvlJc w:val="left"/>
+      <w:pPr>
+        <w:ind w:left="5760" w:hanging="360"/>
+      </w:pPr>
+      <w:rPr>
+        <w:rFonts w:ascii="Courier New" w:hAnsi="Courier New" w:cs="Courier New" w:hint="default"/>
+      </w:rPr>
+    </w:lvl>
+    <w:lvl w:ilvl="8" w:tplc="04220005" w:tentative="1">
+      <w:start w:val="1"/>
+      <w:numFmt w:val="bullet"/>
+      <w:lvlText w:val=""/>
+      <w:lvlJc w:val="left"/>
+      <w:pPr>
+        <w:ind w:left="6480" w:hanging="360"/>
+      </w:pPr>
+      <w:rPr>
+        <w:rFonts w:ascii="Wingdings" w:hAnsi="Wingdings" w:hint="default"/>
+      </w:rPr>
+    </w:lvl>
+  </w:abstractNum>
+  <w:abstractNum w:abstractNumId="12" w15:restartNumberingAfterBreak="0">
+    <w:nsid w:val="4D3D6345"/>
+    <w:multiLevelType w:val="hybridMultilevel"/>
+    <w:tmpl w:val="2272E1E4"/>
+    <w:lvl w:ilvl="0" w:tplc="04220001">
+      <w:start w:val="1"/>
+      <w:numFmt w:val="bullet"/>
+      <w:lvlText w:val=""/>
+      <w:lvlJc w:val="left"/>
+      <w:pPr>
+        <w:ind w:left="720" w:hanging="360"/>
+      </w:pPr>
+      <w:rPr>
+        <w:rFonts w:ascii="Symbol" w:hAnsi="Symbol" w:hint="default"/>
+      </w:rPr>
+    </w:lvl>
+    <w:lvl w:ilvl="1" w:tplc="04220003" w:tentative="1">
+      <w:start w:val="1"/>
+      <w:numFmt w:val="bullet"/>
+      <w:lvlText w:val="o"/>
+      <w:lvlJc w:val="left"/>
+      <w:pPr>
+        <w:ind w:left="1440" w:hanging="360"/>
+      </w:pPr>
+      <w:rPr>
+        <w:rFonts w:ascii="Courier New" w:hAnsi="Courier New" w:cs="Courier New" w:hint="default"/>
+      </w:rPr>
+    </w:lvl>
+    <w:lvl w:ilvl="2" w:tplc="04220005" w:tentative="1">
+      <w:start w:val="1"/>
+      <w:numFmt w:val="bullet"/>
+      <w:lvlText w:val=""/>
+      <w:lvlJc w:val="left"/>
+      <w:pPr>
+        <w:ind w:left="2160" w:hanging="360"/>
+      </w:pPr>
+      <w:rPr>
+        <w:rFonts w:ascii="Wingdings" w:hAnsi="Wingdings" w:hint="default"/>
+      </w:rPr>
+    </w:lvl>
+    <w:lvl w:ilvl="3" w:tplc="04220001" w:tentative="1">
+      <w:start w:val="1"/>
+      <w:numFmt w:val="bullet"/>
+      <w:lvlText w:val=""/>
+      <w:lvlJc w:val="left"/>
+      <w:pPr>
+        <w:ind w:left="2880" w:hanging="360"/>
+      </w:pPr>
+      <w:rPr>
+        <w:rFonts w:ascii="Symbol" w:hAnsi="Symbol" w:hint="default"/>
+      </w:rPr>
+    </w:lvl>
+    <w:lvl w:ilvl="4" w:tplc="04220003" w:tentative="1">
+      <w:start w:val="1"/>
+      <w:numFmt w:val="bullet"/>
+      <w:lvlText w:val="o"/>
+      <w:lvlJc w:val="left"/>
+      <w:pPr>
+        <w:ind w:left="3600" w:hanging="360"/>
+      </w:pPr>
+      <w:rPr>
+        <w:rFonts w:ascii="Courier New" w:hAnsi="Courier New" w:cs="Courier New" w:hint="default"/>
+      </w:rPr>
+    </w:lvl>
+    <w:lvl w:ilvl="5" w:tplc="04220005" w:tentative="1">
+      <w:start w:val="1"/>
+      <w:numFmt w:val="bullet"/>
+      <w:lvlText w:val=""/>
+      <w:lvlJc w:val="left"/>
+      <w:pPr>
+        <w:ind w:left="4320" w:hanging="360"/>
+      </w:pPr>
+      <w:rPr>
+        <w:rFonts w:ascii="Wingdings" w:hAnsi="Wingdings" w:hint="default"/>
+      </w:rPr>
+    </w:lvl>
+    <w:lvl w:ilvl="6" w:tplc="04220001" w:tentative="1">
+      <w:start w:val="1"/>
+      <w:numFmt w:val="bullet"/>
+      <w:lvlText w:val=""/>
+      <w:lvlJc w:val="left"/>
+      <w:pPr>
+        <w:ind w:left="5040" w:hanging="360"/>
+      </w:pPr>
+      <w:rPr>
+        <w:rFonts w:ascii="Symbol" w:hAnsi="Symbol" w:hint="default"/>
+      </w:rPr>
+    </w:lvl>
+    <w:lvl w:ilvl="7" w:tplc="04220003" w:tentative="1">
+      <w:start w:val="1"/>
+      <w:numFmt w:val="bullet"/>
+      <w:lvlText w:val="o"/>
+      <w:lvlJc w:val="left"/>
+      <w:pPr>
+        <w:ind w:left="5760" w:hanging="360"/>
+      </w:pPr>
+      <w:rPr>
+        <w:rFonts w:ascii="Courier New" w:hAnsi="Courier New" w:cs="Courier New" w:hint="default"/>
+      </w:rPr>
+    </w:lvl>
+    <w:lvl w:ilvl="8" w:tplc="04220005" w:tentative="1">
+      <w:start w:val="1"/>
+      <w:numFmt w:val="bullet"/>
+      <w:lvlText w:val=""/>
+      <w:lvlJc w:val="left"/>
+      <w:pPr>
+        <w:ind w:left="6480" w:hanging="360"/>
+      </w:pPr>
+      <w:rPr>
+        <w:rFonts w:ascii="Wingdings" w:hAnsi="Wingdings" w:hint="default"/>
+      </w:rPr>
+    </w:lvl>
+  </w:abstractNum>
+  <w:abstractNum w:abstractNumId="13" w15:restartNumberingAfterBreak="0">
+    <w:nsid w:val="4D975B9E"/>
+    <w:multiLevelType w:val="hybridMultilevel"/>
+    <w:tmpl w:val="07B86736"/>
+    <w:lvl w:ilvl="0" w:tplc="04220001">
+      <w:start w:val="1"/>
+      <w:numFmt w:val="bullet"/>
+      <w:lvlText w:val=""/>
+      <w:lvlJc w:val="left"/>
+      <w:pPr>
+        <w:ind w:left="720" w:hanging="360"/>
+      </w:pPr>
+      <w:rPr>
+        <w:rFonts w:ascii="Symbol" w:hAnsi="Symbol" w:hint="default"/>
+      </w:rPr>
+    </w:lvl>
+    <w:lvl w:ilvl="1" w:tplc="04220003" w:tentative="1">
+      <w:start w:val="1"/>
+      <w:numFmt w:val="bullet"/>
+      <w:lvlText w:val="o"/>
+      <w:lvlJc w:val="left"/>
+      <w:pPr>
+        <w:ind w:left="1440" w:hanging="360"/>
+      </w:pPr>
+      <w:rPr>
+        <w:rFonts w:ascii="Courier New" w:hAnsi="Courier New" w:cs="Courier New" w:hint="default"/>
+      </w:rPr>
+    </w:lvl>
+    <w:lvl w:ilvl="2" w:tplc="04220005" w:tentative="1">
+      <w:start w:val="1"/>
+      <w:numFmt w:val="bullet"/>
+      <w:lvlText w:val=""/>
+      <w:lvlJc w:val="left"/>
+      <w:pPr>
+        <w:ind w:left="2160" w:hanging="360"/>
+      </w:pPr>
+      <w:rPr>
+        <w:rFonts w:ascii="Wingdings" w:hAnsi="Wingdings" w:hint="default"/>
+      </w:rPr>
+    </w:lvl>
+    <w:lvl w:ilvl="3" w:tplc="04220001" w:tentative="1">
+      <w:start w:val="1"/>
+      <w:numFmt w:val="bullet"/>
+      <w:lvlText w:val=""/>
+      <w:lvlJc w:val="left"/>
+      <w:pPr>
+        <w:ind w:left="2880" w:hanging="360"/>
+      </w:pPr>
+      <w:rPr>
+        <w:rFonts w:ascii="Symbol" w:hAnsi="Symbol" w:hint="default"/>
+      </w:rPr>
+    </w:lvl>
+    <w:lvl w:ilvl="4" w:tplc="04220003" w:tentative="1">
+      <w:start w:val="1"/>
+      <w:numFmt w:val="bullet"/>
+      <w:lvlText w:val="o"/>
+      <w:lvlJc w:val="left"/>
+      <w:pPr>
+        <w:ind w:left="3600" w:hanging="360"/>
+      </w:pPr>
+      <w:rPr>
+        <w:rFonts w:ascii="Courier New" w:hAnsi="Courier New" w:cs="Courier New" w:hint="default"/>
+      </w:rPr>
+    </w:lvl>
+    <w:lvl w:ilvl="5" w:tplc="04220005" w:tentative="1">
+      <w:start w:val="1"/>
+      <w:numFmt w:val="bullet"/>
+      <w:lvlText w:val=""/>
+      <w:lvlJc w:val="left"/>
+      <w:pPr>
+        <w:ind w:left="4320" w:hanging="360"/>
+      </w:pPr>
+      <w:rPr>
+        <w:rFonts w:ascii="Wingdings" w:hAnsi="Wingdings" w:hint="default"/>
+      </w:rPr>
+    </w:lvl>
+    <w:lvl w:ilvl="6" w:tplc="04220001" w:tentative="1">
+      <w:start w:val="1"/>
+      <w:numFmt w:val="bullet"/>
+      <w:lvlText w:val=""/>
+      <w:lvlJc w:val="left"/>
+      <w:pPr>
+        <w:ind w:left="5040" w:hanging="360"/>
+      </w:pPr>
+      <w:rPr>
+        <w:rFonts w:ascii="Symbol" w:hAnsi="Symbol" w:hint="default"/>
+      </w:rPr>
+    </w:lvl>
+    <w:lvl w:ilvl="7" w:tplc="04220003" w:tentative="1">
+      <w:start w:val="1"/>
+      <w:numFmt w:val="bullet"/>
+      <w:lvlText w:val="o"/>
+      <w:lvlJc w:val="left"/>
+      <w:pPr>
+        <w:ind w:left="5760" w:hanging="360"/>
+      </w:pPr>
+      <w:rPr>
+        <w:rFonts w:ascii="Courier New" w:hAnsi="Courier New" w:cs="Courier New" w:hint="default"/>
+      </w:rPr>
+    </w:lvl>
+    <w:lvl w:ilvl="8" w:tplc="04220005" w:tentative="1">
+      <w:start w:val="1"/>
+      <w:numFmt w:val="bullet"/>
+      <w:lvlText w:val=""/>
+      <w:lvlJc w:val="left"/>
+      <w:pPr>
+        <w:ind w:left="6480" w:hanging="360"/>
+      </w:pPr>
+      <w:rPr>
+        <w:rFonts w:ascii="Wingdings" w:hAnsi="Wingdings" w:hint="default"/>
+      </w:rPr>
+    </w:lvl>
+  </w:abstractNum>
+  <w:abstractNum w:abstractNumId="14" w15:restartNumberingAfterBreak="0">
+    <w:nsid w:val="50371586"/>
+    <w:multiLevelType w:val="hybridMultilevel"/>
+    <w:tmpl w:val="D6446EB4"/>
+    <w:lvl w:ilvl="0" w:tplc="04220001">
+      <w:start w:val="1"/>
+      <w:numFmt w:val="bullet"/>
+      <w:lvlText w:val=""/>
+      <w:lvlJc w:val="left"/>
+      <w:pPr>
+        <w:ind w:left="720" w:hanging="360"/>
+      </w:pPr>
+      <w:rPr>
+        <w:rFonts w:ascii="Symbol" w:hAnsi="Symbol" w:hint="default"/>
+      </w:rPr>
+    </w:lvl>
+    <w:lvl w:ilvl="1" w:tplc="04220003" w:tentative="1">
+      <w:start w:val="1"/>
+      <w:numFmt w:val="bullet"/>
+      <w:lvlText w:val="o"/>
+      <w:lvlJc w:val="left"/>
+      <w:pPr>
+        <w:ind w:left="1440" w:hanging="360"/>
+      </w:pPr>
+      <w:rPr>
+        <w:rFonts w:ascii="Courier New" w:hAnsi="Courier New" w:cs="Courier New" w:hint="default"/>
+      </w:rPr>
+    </w:lvl>
+    <w:lvl w:ilvl="2" w:tplc="04220005" w:tentative="1">
+      <w:start w:val="1"/>
+      <w:numFmt w:val="bullet"/>
+      <w:lvlText w:val=""/>
+      <w:lvlJc w:val="left"/>
+      <w:pPr>
+        <w:ind w:left="2160" w:hanging="360"/>
+      </w:pPr>
+      <w:rPr>
+        <w:rFonts w:ascii="Wingdings" w:hAnsi="Wingdings" w:hint="default"/>
+      </w:rPr>
+    </w:lvl>
+    <w:lvl w:ilvl="3" w:tplc="04220001" w:tentative="1">
+      <w:start w:val="1"/>
+      <w:numFmt w:val="bullet"/>
+      <w:lvlText w:val=""/>
+      <w:lvlJc w:val="left"/>
+      <w:pPr>
+        <w:ind w:left="2880" w:hanging="360"/>
+      </w:pPr>
+      <w:rPr>
+        <w:rFonts w:ascii="Symbol" w:hAnsi="Symbol" w:hint="default"/>
+      </w:rPr>
+    </w:lvl>
+    <w:lvl w:ilvl="4" w:tplc="04220003" w:tentative="1">
+      <w:start w:val="1"/>
+      <w:numFmt w:val="bullet"/>
+      <w:lvlText w:val="o"/>
+      <w:lvlJc w:val="left"/>
+      <w:pPr>
+        <w:ind w:left="3600" w:hanging="360"/>
+      </w:pPr>
+      <w:rPr>
+        <w:rFonts w:ascii="Courier New" w:hAnsi="Courier New" w:cs="Courier New" w:hint="default"/>
+      </w:rPr>
+    </w:lvl>
+    <w:lvl w:ilvl="5" w:tplc="04220005" w:tentative="1">
+      <w:start w:val="1"/>
+      <w:numFmt w:val="bullet"/>
+      <w:lvlText w:val=""/>
+      <w:lvlJc w:val="left"/>
+      <w:pPr>
+        <w:ind w:left="4320" w:hanging="360"/>
+      </w:pPr>
+      <w:rPr>
+        <w:rFonts w:ascii="Wingdings" w:hAnsi="Wingdings" w:hint="default"/>
+      </w:rPr>
+    </w:lvl>
+    <w:lvl w:ilvl="6" w:tplc="04220001" w:tentative="1">
+      <w:start w:val="1"/>
+      <w:numFmt w:val="bullet"/>
+      <w:lvlText w:val=""/>
+      <w:lvlJc w:val="left"/>
+      <w:pPr>
+        <w:ind w:left="5040" w:hanging="360"/>
+      </w:pPr>
+      <w:rPr>
+        <w:rFonts w:ascii="Symbol" w:hAnsi="Symbol" w:hint="default"/>
+      </w:rPr>
+    </w:lvl>
+    <w:lvl w:ilvl="7" w:tplc="04220003" w:tentative="1">
+      <w:start w:val="1"/>
+      <w:numFmt w:val="bullet"/>
+      <w:lvlText w:val="o"/>
+      <w:lvlJc w:val="left"/>
+      <w:pPr>
+        <w:ind w:left="5760" w:hanging="360"/>
+      </w:pPr>
+      <w:rPr>
+        <w:rFonts w:ascii="Courier New" w:hAnsi="Courier New" w:cs="Courier New" w:hint="default"/>
+      </w:rPr>
+    </w:lvl>
+    <w:lvl w:ilvl="8" w:tplc="04220005" w:tentative="1">
+      <w:start w:val="1"/>
+      <w:numFmt w:val="bullet"/>
+      <w:lvlText w:val=""/>
+      <w:lvlJc w:val="left"/>
+      <w:pPr>
+        <w:ind w:left="6480" w:hanging="360"/>
+      </w:pPr>
+      <w:rPr>
+        <w:rFonts w:ascii="Wingdings" w:hAnsi="Wingdings" w:hint="default"/>
+      </w:rPr>
+    </w:lvl>
+  </w:abstractNum>
+  <w:abstractNum w:abstractNumId="15" w15:restartNumberingAfterBreak="0">
+    <w:nsid w:val="57ED6ED2"/>
+    <w:multiLevelType w:val="hybridMultilevel"/>
+    <w:tmpl w:val="8B9EA184"/>
+    <w:lvl w:ilvl="0" w:tplc="04220001">
+      <w:start w:val="1"/>
+      <w:numFmt w:val="bullet"/>
+      <w:lvlText w:val=""/>
+      <w:lvlJc w:val="left"/>
+      <w:pPr>
+        <w:ind w:left="720" w:hanging="360"/>
+      </w:pPr>
+      <w:rPr>
+        <w:rFonts w:ascii="Symbol" w:hAnsi="Symbol" w:hint="default"/>
+      </w:rPr>
+    </w:lvl>
+    <w:lvl w:ilvl="1" w:tplc="04220003" w:tentative="1">
+      <w:start w:val="1"/>
+      <w:numFmt w:val="bullet"/>
+      <w:lvlText w:val="o"/>
+      <w:lvlJc w:val="left"/>
+      <w:pPr>
+        <w:ind w:left="1440" w:hanging="360"/>
+      </w:pPr>
+      <w:rPr>
+        <w:rFonts w:ascii="Courier New" w:hAnsi="Courier New" w:cs="Courier New" w:hint="default"/>
+      </w:rPr>
+    </w:lvl>
+    <w:lvl w:ilvl="2" w:tplc="04220005" w:tentative="1">
+      <w:start w:val="1"/>
+      <w:numFmt w:val="bullet"/>
+      <w:lvlText w:val=""/>
+      <w:lvlJc w:val="left"/>
+      <w:pPr>
+        <w:ind w:left="2160" w:hanging="360"/>
+      </w:pPr>
+      <w:rPr>
+        <w:rFonts w:ascii="Wingdings" w:hAnsi="Wingdings" w:hint="default"/>
+      </w:rPr>
+    </w:lvl>
+    <w:lvl w:ilvl="3" w:tplc="04220001" w:tentative="1">
+      <w:start w:val="1"/>
+      <w:numFmt w:val="bullet"/>
+      <w:lvlText w:val=""/>
+      <w:lvlJc w:val="left"/>
+      <w:pPr>
+        <w:ind w:left="2880" w:hanging="360"/>
+      </w:pPr>
+      <w:rPr>
+        <w:rFonts w:ascii="Symbol" w:hAnsi="Symbol" w:hint="default"/>
+      </w:rPr>
+    </w:lvl>
+    <w:lvl w:ilvl="4" w:tplc="04220003" w:tentative="1">
+      <w:start w:val="1"/>
+      <w:numFmt w:val="bullet"/>
+      <w:lvlText w:val="o"/>
+      <w:lvlJc w:val="left"/>
+      <w:pPr>
+        <w:ind w:left="3600" w:hanging="360"/>
+      </w:pPr>
+      <w:rPr>
+        <w:rFonts w:ascii="Courier New" w:hAnsi="Courier New" w:cs="Courier New" w:hint="default"/>
+      </w:rPr>
+    </w:lvl>
+    <w:lvl w:ilvl="5" w:tplc="04220005" w:tentative="1">
+      <w:start w:val="1"/>
+      <w:numFmt w:val="bullet"/>
+      <w:lvlText w:val=""/>
+      <w:lvlJc w:val="left"/>
+      <w:pPr>
+        <w:ind w:left="4320" w:hanging="360"/>
+      </w:pPr>
+      <w:rPr>
+        <w:rFonts w:ascii="Wingdings" w:hAnsi="Wingdings" w:hint="default"/>
+      </w:rPr>
+    </w:lvl>
+    <w:lvl w:ilvl="6" w:tplc="04220001" w:tentative="1">
+      <w:start w:val="1"/>
+      <w:numFmt w:val="bullet"/>
+      <w:lvlText w:val=""/>
+      <w:lvlJc w:val="left"/>
+      <w:pPr>
+        <w:ind w:left="5040" w:hanging="360"/>
+      </w:pPr>
+      <w:rPr>
+        <w:rFonts w:ascii="Symbol" w:hAnsi="Symbol" w:hint="default"/>
+      </w:rPr>
+    </w:lvl>
+    <w:lvl w:ilvl="7" w:tplc="04220003" w:tentative="1">
+      <w:start w:val="1"/>
+      <w:numFmt w:val="bullet"/>
+      <w:lvlText w:val="o"/>
+      <w:lvlJc w:val="left"/>
+      <w:pPr>
+        <w:ind w:left="5760" w:hanging="360"/>
+      </w:pPr>
+      <w:rPr>
+        <w:rFonts w:ascii="Courier New" w:hAnsi="Courier New" w:cs="Courier New" w:hint="default"/>
+      </w:rPr>
+    </w:lvl>
+    <w:lvl w:ilvl="8" w:tplc="04220005" w:tentative="1">
+      <w:start w:val="1"/>
+      <w:numFmt w:val="bullet"/>
+      <w:lvlText w:val=""/>
+      <w:lvlJc w:val="left"/>
+      <w:pPr>
+        <w:ind w:left="6480" w:hanging="360"/>
+      </w:pPr>
+      <w:rPr>
+        <w:rFonts w:ascii="Wingdings" w:hAnsi="Wingdings" w:hint="default"/>
+      </w:rPr>
+    </w:lvl>
+  </w:abstractNum>
+  <w:abstractNum w:abstractNumId="16" w15:restartNumberingAfterBreak="0">
+    <w:nsid w:val="5C2664DE"/>
+    <w:multiLevelType w:val="multilevel"/>
+    <w:tmpl w:val="ACBAE90C"/>
+    <w:lvl w:ilvl="0">
+      <w:start w:val="1"/>
+      <w:numFmt w:val="decimal"/>
+      <w:lvlText w:val="%1."/>
+      <w:lvlJc w:val="left"/>
+      <w:pPr>
+        <w:tabs>
+          <w:tab w:val="num" w:pos="720"/>
+        </w:tabs>
+        <w:ind w:left="720" w:hanging="360"/>
+      </w:pPr>
+    </w:lvl>
+    <w:lvl w:ilvl="1">
+      <w:start w:val="1"/>
+      <w:numFmt w:val="bullet"/>
+      <w:lvlText w:val=""/>
+      <w:lvlJc w:val="left"/>
+      <w:pPr>
+        <w:tabs>
+          <w:tab w:val="num" w:pos="1440"/>
+        </w:tabs>
+        <w:ind w:left="1440" w:hanging="360"/>
+      </w:pPr>
+      <w:rPr>
+        <w:rFonts w:ascii="Symbol" w:hAnsi="Symbol" w:hint="default"/>
+        <w:sz w:val="20"/>
+      </w:rPr>
+    </w:lvl>
+    <w:lvl w:ilvl="2" w:tentative="1">
+      <w:start w:val="1"/>
+      <w:numFmt w:val="decimal"/>
+      <w:lvlText w:val="%3."/>
+      <w:lvlJc w:val="left"/>
+      <w:pPr>
+        <w:tabs>
+          <w:tab w:val="num" w:pos="2160"/>
+        </w:tabs>
+        <w:ind w:left="2160" w:hanging="360"/>
+      </w:pPr>
+    </w:lvl>
+    <w:lvl w:ilvl="3" w:tentative="1">
+      <w:start w:val="1"/>
+      <w:numFmt w:val="decimal"/>
+      <w:lvlText w:val="%4."/>
+      <w:lvlJc w:val="left"/>
+      <w:pPr>
+        <w:tabs>
+          <w:tab w:val="num" w:pos="2880"/>
+        </w:tabs>
+        <w:ind w:left="2880" w:hanging="360"/>
+      </w:pPr>
+    </w:lvl>
+    <w:lvl w:ilvl="4" w:tentative="1">
+      <w:start w:val="1"/>
+      <w:numFmt w:val="decimal"/>
+      <w:lvlText w:val="%5."/>
+      <w:lvlJc w:val="left"/>
+      <w:pPr>
+        <w:tabs>
+          <w:tab w:val="num" w:pos="3600"/>
+        </w:tabs>
+        <w:ind w:left="3600" w:hanging="360"/>
+      </w:pPr>
+    </w:lvl>
+    <w:lvl w:ilvl="5" w:tentative="1">
+      <w:start w:val="1"/>
+      <w:numFmt w:val="decimal"/>
+      <w:lvlText w:val="%6."/>
+      <w:lvlJc w:val="left"/>
+      <w:pPr>
+        <w:tabs>
+          <w:tab w:val="num" w:pos="4320"/>
+        </w:tabs>
+        <w:ind w:left="4320" w:hanging="360"/>
+      </w:pPr>
+    </w:lvl>
+    <w:lvl w:ilvl="6" w:tentative="1">
+      <w:start w:val="1"/>
+      <w:numFmt w:val="decimal"/>
+      <w:lvlText w:val="%7."/>
+      <w:lvlJc w:val="left"/>
+      <w:pPr>
+        <w:tabs>
+          <w:tab w:val="num" w:pos="5040"/>
+        </w:tabs>
+        <w:ind w:left="5040" w:hanging="360"/>
+      </w:pPr>
+    </w:lvl>
+    <w:lvl w:ilvl="7" w:tentative="1">
+      <w:start w:val="1"/>
+      <w:numFmt w:val="decimal"/>
+      <w:lvlText w:val="%8."/>
+      <w:lvlJc w:val="left"/>
+      <w:pPr>
+        <w:tabs>
+          <w:tab w:val="num" w:pos="5760"/>
+        </w:tabs>
+        <w:ind w:left="5760" w:hanging="360"/>
+      </w:pPr>
+    </w:lvl>
+    <w:lvl w:ilvl="8" w:tentative="1">
+      <w:start w:val="1"/>
+      <w:numFmt w:val="decimal"/>
+      <w:lvlText w:val="%9."/>
+      <w:lvlJc w:val="left"/>
+      <w:pPr>
+        <w:tabs>
+          <w:tab w:val="num" w:pos="6480"/>
+        </w:tabs>
+        <w:ind w:left="6480" w:hanging="360"/>
+      </w:pPr>
+    </w:lvl>
+  </w:abstractNum>
+  <w:abstractNum w:abstractNumId="17" w15:restartNumberingAfterBreak="0">
+    <w:nsid w:val="62C87081"/>
+    <w:multiLevelType w:val="hybridMultilevel"/>
+    <w:tmpl w:val="8A707A20"/>
+    <w:lvl w:ilvl="0" w:tplc="04220001">
+      <w:start w:val="1"/>
+      <w:numFmt w:val="bullet"/>
+      <w:lvlText w:val=""/>
+      <w:lvlJc w:val="left"/>
+      <w:pPr>
+        <w:ind w:left="720" w:hanging="360"/>
+      </w:pPr>
+      <w:rPr>
+        <w:rFonts w:ascii="Symbol" w:hAnsi="Symbol" w:hint="default"/>
+      </w:rPr>
+    </w:lvl>
+    <w:lvl w:ilvl="1" w:tplc="04220003" w:tentative="1">
+      <w:start w:val="1"/>
+      <w:numFmt w:val="bullet"/>
+      <w:lvlText w:val="o"/>
+      <w:lvlJc w:val="left"/>
+      <w:pPr>
+        <w:ind w:left="1440" w:hanging="360"/>
+      </w:pPr>
+      <w:rPr>
+        <w:rFonts w:ascii="Courier New" w:hAnsi="Courier New" w:cs="Courier New" w:hint="default"/>
+      </w:rPr>
+    </w:lvl>
+    <w:lvl w:ilvl="2" w:tplc="04220005" w:tentative="1">
+      <w:start w:val="1"/>
+      <w:numFmt w:val="bullet"/>
+      <w:lvlText w:val=""/>
+      <w:lvlJc w:val="left"/>
+      <w:pPr>
+        <w:ind w:left="2160" w:hanging="360"/>
+      </w:pPr>
+      <w:rPr>
+        <w:rFonts w:ascii="Wingdings" w:hAnsi="Wingdings" w:hint="default"/>
+      </w:rPr>
+    </w:lvl>
+    <w:lvl w:ilvl="3" w:tplc="04220001" w:tentative="1">
+      <w:start w:val="1"/>
+      <w:numFmt w:val="bullet"/>
+      <w:lvlText w:val=""/>
+      <w:lvlJc w:val="left"/>
+      <w:pPr>
+        <w:ind w:left="2880" w:hanging="360"/>
+      </w:pPr>
+      <w:rPr>
+        <w:rFonts w:ascii="Symbol" w:hAnsi="Symbol" w:hint="default"/>
+      </w:rPr>
+    </w:lvl>
+    <w:lvl w:ilvl="4" w:tplc="04220003" w:tentative="1">
+      <w:start w:val="1"/>
+      <w:numFmt w:val="bullet"/>
+      <w:lvlText w:val="o"/>
+      <w:lvlJc w:val="left"/>
+      <w:pPr>
+        <w:ind w:left="3600" w:hanging="360"/>
+      </w:pPr>
+      <w:rPr>
+        <w:rFonts w:ascii="Courier New" w:hAnsi="Courier New" w:cs="Courier New" w:hint="default"/>
+      </w:rPr>
+    </w:lvl>
+    <w:lvl w:ilvl="5" w:tplc="04220005" w:tentative="1">
+      <w:start w:val="1"/>
+      <w:numFmt w:val="bullet"/>
+      <w:lvlText w:val=""/>
+      <w:lvlJc w:val="left"/>
+      <w:pPr>
+        <w:ind w:left="4320" w:hanging="360"/>
+      </w:pPr>
+      <w:rPr>
+        <w:rFonts w:ascii="Wingdings" w:hAnsi="Wingdings" w:hint="default"/>
+      </w:rPr>
+    </w:lvl>
+    <w:lvl w:ilvl="6" w:tplc="04220001" w:tentative="1">
+      <w:start w:val="1"/>
+      <w:numFmt w:val="bullet"/>
+      <w:lvlText w:val=""/>
+      <w:lvlJc w:val="left"/>
+      <w:pPr>
+        <w:ind w:left="5040" w:hanging="360"/>
+      </w:pPr>
+      <w:rPr>
+        <w:rFonts w:ascii="Symbol" w:hAnsi="Symbol" w:hint="default"/>
+      </w:rPr>
+    </w:lvl>
+    <w:lvl w:ilvl="7" w:tplc="04220003" w:tentative="1">
+      <w:start w:val="1"/>
+      <w:numFmt w:val="bullet"/>
+      <w:lvlText w:val="o"/>
+      <w:lvlJc w:val="left"/>
+      <w:pPr>
+        <w:ind w:left="5760" w:hanging="360"/>
+      </w:pPr>
+      <w:rPr>
+        <w:rFonts w:ascii="Courier New" w:hAnsi="Courier New" w:cs="Courier New" w:hint="default"/>
+      </w:rPr>
+    </w:lvl>
+    <w:lvl w:ilvl="8" w:tplc="04220005" w:tentative="1">
+      <w:start w:val="1"/>
+      <w:numFmt w:val="bullet"/>
+      <w:lvlText w:val=""/>
+      <w:lvlJc w:val="left"/>
+      <w:pPr>
+        <w:ind w:left="6480" w:hanging="360"/>
+      </w:pPr>
+      <w:rPr>
+        <w:rFonts w:ascii="Wingdings" w:hAnsi="Wingdings" w:hint="default"/>
+      </w:rPr>
+    </w:lvl>
+  </w:abstractNum>
+  <w:abstractNum w:abstractNumId="18" w15:restartNumberingAfterBreak="0">
+    <w:nsid w:val="63B67781"/>
+    <w:multiLevelType w:val="hybridMultilevel"/>
+    <w:tmpl w:val="A37E9650"/>
+    <w:lvl w:ilvl="0" w:tplc="04220001">
+      <w:start w:val="1"/>
+      <w:numFmt w:val="bullet"/>
+      <w:lvlText w:val=""/>
+      <w:lvlJc w:val="left"/>
+      <w:pPr>
+        <w:ind w:left="720" w:hanging="360"/>
+      </w:pPr>
+      <w:rPr>
+        <w:rFonts w:ascii="Symbol" w:hAnsi="Symbol" w:hint="default"/>
+      </w:rPr>
+    </w:lvl>
+    <w:lvl w:ilvl="1" w:tplc="04220003" w:tentative="1">
+      <w:start w:val="1"/>
+      <w:numFmt w:val="bullet"/>
+      <w:lvlText w:val="o"/>
+      <w:lvlJc w:val="left"/>
+      <w:pPr>
+        <w:ind w:left="1440" w:hanging="360"/>
+      </w:pPr>
+      <w:rPr>
+        <w:rFonts w:ascii="Courier New" w:hAnsi="Courier New" w:cs="Courier New" w:hint="default"/>
+      </w:rPr>
+    </w:lvl>
+    <w:lvl w:ilvl="2" w:tplc="04220005" w:tentative="1">
+      <w:start w:val="1"/>
+      <w:numFmt w:val="bullet"/>
+      <w:lvlText w:val=""/>
+      <w:lvlJc w:val="left"/>
+      <w:pPr>
+        <w:ind w:left="2160" w:hanging="360"/>
+      </w:pPr>
+      <w:rPr>
+        <w:rFonts w:ascii="Wingdings" w:hAnsi="Wingdings" w:hint="default"/>
+      </w:rPr>
+    </w:lvl>
+    <w:lvl w:ilvl="3" w:tplc="04220001" w:tentative="1">
+      <w:start w:val="1"/>
+      <w:numFmt w:val="bullet"/>
+      <w:lvlText w:val=""/>
+      <w:lvlJc w:val="left"/>
+      <w:pPr>
+        <w:ind w:left="2880" w:hanging="360"/>
+      </w:pPr>
+      <w:rPr>
+        <w:rFonts w:ascii="Symbol" w:hAnsi="Symbol" w:hint="default"/>
+      </w:rPr>
+    </w:lvl>
+    <w:lvl w:ilvl="4" w:tplc="04220003" w:tentative="1">
+      <w:start w:val="1"/>
+      <w:numFmt w:val="bullet"/>
+      <w:lvlText w:val="o"/>
+      <w:lvlJc w:val="left"/>
+      <w:pPr>
+        <w:ind w:left="3600" w:hanging="360"/>
+      </w:pPr>
+      <w:rPr>
+        <w:rFonts w:ascii="Courier New" w:hAnsi="Courier New" w:cs="Courier New" w:hint="default"/>
+      </w:rPr>
+    </w:lvl>
+    <w:lvl w:ilvl="5" w:tplc="04220005" w:tentative="1">
+      <w:start w:val="1"/>
+      <w:numFmt w:val="bullet"/>
+      <w:lvlText w:val=""/>
+      <w:lvlJc w:val="left"/>
+      <w:pPr>
+        <w:ind w:left="4320" w:hanging="360"/>
+      </w:pPr>
+      <w:rPr>
+        <w:rFonts w:ascii="Wingdings" w:hAnsi="Wingdings" w:hint="default"/>
+      </w:rPr>
+    </w:lvl>
+    <w:lvl w:ilvl="6" w:tplc="04220001" w:tentative="1">
+      <w:start w:val="1"/>
+      <w:numFmt w:val="bullet"/>
+      <w:lvlText w:val=""/>
+      <w:lvlJc w:val="left"/>
+      <w:pPr>
+        <w:ind w:left="5040" w:hanging="360"/>
+      </w:pPr>
+      <w:rPr>
+        <w:rFonts w:ascii="Symbol" w:hAnsi="Symbol" w:hint="default"/>
+      </w:rPr>
+    </w:lvl>
+    <w:lvl w:ilvl="7" w:tplc="04220003" w:tentative="1">
+      <w:start w:val="1"/>
+      <w:numFmt w:val="bullet"/>
+      <w:lvlText w:val="o"/>
+      <w:lvlJc w:val="left"/>
+      <w:pPr>
+        <w:ind w:left="5760" w:hanging="360"/>
+      </w:pPr>
+      <w:rPr>
+        <w:rFonts w:ascii="Courier New" w:hAnsi="Courier New" w:cs="Courier New" w:hint="default"/>
+      </w:rPr>
+    </w:lvl>
+    <w:lvl w:ilvl="8" w:tplc="04220005" w:tentative="1">
+      <w:start w:val="1"/>
+      <w:numFmt w:val="bullet"/>
+      <w:lvlText w:val=""/>
+      <w:lvlJc w:val="left"/>
+      <w:pPr>
+        <w:ind w:left="6480" w:hanging="360"/>
+      </w:pPr>
+      <w:rPr>
+        <w:rFonts w:ascii="Wingdings" w:hAnsi="Wingdings" w:hint="default"/>
+      </w:rPr>
+    </w:lvl>
+  </w:abstractNum>
+  <w:abstractNum w:abstractNumId="19" w15:restartNumberingAfterBreak="0">
+    <w:nsid w:val="670E5D10"/>
+    <w:multiLevelType w:val="hybridMultilevel"/>
+    <w:tmpl w:val="E716CCE2"/>
+    <w:lvl w:ilvl="0" w:tplc="04220001">
+      <w:start w:val="1"/>
+      <w:numFmt w:val="bullet"/>
+      <w:lvlText w:val=""/>
+      <w:lvlJc w:val="left"/>
+      <w:pPr>
+        <w:ind w:left="720" w:hanging="360"/>
+      </w:pPr>
+      <w:rPr>
+        <w:rFonts w:ascii="Symbol" w:hAnsi="Symbol" w:hint="default"/>
+      </w:rPr>
+    </w:lvl>
+    <w:lvl w:ilvl="1" w:tplc="04220003" w:tentative="1">
+      <w:start w:val="1"/>
+      <w:numFmt w:val="bullet"/>
+      <w:lvlText w:val="o"/>
+      <w:lvlJc w:val="left"/>
+      <w:pPr>
+        <w:ind w:left="1440" w:hanging="360"/>
+      </w:pPr>
+      <w:rPr>
+        <w:rFonts w:ascii="Courier New" w:hAnsi="Courier New" w:cs="Courier New" w:hint="default"/>
+      </w:rPr>
+    </w:lvl>
+    <w:lvl w:ilvl="2" w:tplc="04220005" w:tentative="1">
+      <w:start w:val="1"/>
+      <w:numFmt w:val="bullet"/>
+      <w:lvlText w:val=""/>
+      <w:lvlJc w:val="left"/>
+      <w:pPr>
+        <w:ind w:left="2160" w:hanging="360"/>
+      </w:pPr>
+      <w:rPr>
+        <w:rFonts w:ascii="Wingdings" w:hAnsi="Wingdings" w:hint="default"/>
+      </w:rPr>
+    </w:lvl>
+    <w:lvl w:ilvl="3" w:tplc="04220001" w:tentative="1">
+      <w:start w:val="1"/>
+      <w:numFmt w:val="bullet"/>
+      <w:lvlText w:val=""/>
+      <w:lvlJc w:val="left"/>
+      <w:pPr>
+        <w:ind w:left="2880" w:hanging="360"/>
+      </w:pPr>
+      <w:rPr>
+        <w:rFonts w:ascii="Symbol" w:hAnsi="Symbol" w:hint="default"/>
+      </w:rPr>
+    </w:lvl>
+    <w:lvl w:ilvl="4" w:tplc="04220003" w:tentative="1">
+      <w:start w:val="1"/>
+      <w:numFmt w:val="bullet"/>
+      <w:lvlText w:val="o"/>
+      <w:lvlJc w:val="left"/>
+      <w:pPr>
+        <w:ind w:left="3600" w:hanging="360"/>
+      </w:pPr>
+      <w:rPr>
+        <w:rFonts w:ascii="Courier New" w:hAnsi="Courier New" w:cs="Courier New" w:hint="default"/>
+      </w:rPr>
+    </w:lvl>
+    <w:lvl w:ilvl="5" w:tplc="04220005" w:tentative="1">
+      <w:start w:val="1"/>
+      <w:numFmt w:val="bullet"/>
+      <w:lvlText w:val=""/>
+      <w:lvlJc w:val="left"/>
+      <w:pPr>
+        <w:ind w:left="4320" w:hanging="360"/>
+      </w:pPr>
+      <w:rPr>
+        <w:rFonts w:ascii="Wingdings" w:hAnsi="Wingdings" w:hint="default"/>
+      </w:rPr>
+    </w:lvl>
+    <w:lvl w:ilvl="6" w:tplc="04220001" w:tentative="1">
+      <w:start w:val="1"/>
+      <w:numFmt w:val="bullet"/>
+      <w:lvlText w:val=""/>
+      <w:lvlJc w:val="left"/>
+      <w:pPr>
+        <w:ind w:left="5040" w:hanging="360"/>
+      </w:pPr>
+      <w:rPr>
+        <w:rFonts w:ascii="Symbol" w:hAnsi="Symbol" w:hint="default"/>
+      </w:rPr>
+    </w:lvl>
+    <w:lvl w:ilvl="7" w:tplc="04220003" w:tentative="1">
+      <w:start w:val="1"/>
+      <w:numFmt w:val="bullet"/>
+      <w:lvlText w:val="o"/>
+      <w:lvlJc w:val="left"/>
+      <w:pPr>
+        <w:ind w:left="5760" w:hanging="360"/>
+      </w:pPr>
+      <w:rPr>
+        <w:rFonts w:ascii="Courier New" w:hAnsi="Courier New" w:cs="Courier New" w:hint="default"/>
+      </w:rPr>
+    </w:lvl>
+    <w:lvl w:ilvl="8" w:tplc="04220005" w:tentative="1">
+      <w:start w:val="1"/>
+      <w:numFmt w:val="bullet"/>
+      <w:lvlText w:val=""/>
+      <w:lvlJc w:val="left"/>
+      <w:pPr>
+        <w:ind w:left="6480" w:hanging="360"/>
+      </w:pPr>
+      <w:rPr>
+        <w:rFonts w:ascii="Wingdings" w:hAnsi="Wingdings" w:hint="default"/>
+      </w:rPr>
+    </w:lvl>
+  </w:abstractNum>
+  <w:abstractNum w:abstractNumId="20" w15:restartNumberingAfterBreak="0">
+    <w:nsid w:val="682F2288"/>
+    <w:multiLevelType w:val="hybridMultilevel"/>
+    <w:tmpl w:val="CEC849A2"/>
+    <w:lvl w:ilvl="0" w:tplc="04220001">
+      <w:start w:val="1"/>
+      <w:numFmt w:val="bullet"/>
+      <w:lvlText w:val=""/>
+      <w:lvlJc w:val="left"/>
+      <w:pPr>
+        <w:ind w:left="720" w:hanging="360"/>
+      </w:pPr>
+      <w:rPr>
+        <w:rFonts w:ascii="Symbol" w:hAnsi="Symbol" w:hint="default"/>
+      </w:rPr>
+    </w:lvl>
+    <w:lvl w:ilvl="1" w:tplc="04220003" w:tentative="1">
+      <w:start w:val="1"/>
+      <w:numFmt w:val="bullet"/>
+      <w:lvlText w:val="o"/>
+      <w:lvlJc w:val="left"/>
+      <w:pPr>
+        <w:ind w:left="1440" w:hanging="360"/>
+      </w:pPr>
+      <w:rPr>
+        <w:rFonts w:ascii="Courier New" w:hAnsi="Courier New" w:cs="Courier New" w:hint="default"/>
+      </w:rPr>
+    </w:lvl>
+    <w:lvl w:ilvl="2" w:tplc="04220005" w:tentative="1">
+      <w:start w:val="1"/>
+      <w:numFmt w:val="bullet"/>
+      <w:lvlText w:val=""/>
+      <w:lvlJc w:val="left"/>
+      <w:pPr>
+        <w:ind w:left="2160" w:hanging="360"/>
+      </w:pPr>
+      <w:rPr>
+        <w:rFonts w:ascii="Wingdings" w:hAnsi="Wingdings" w:hint="default"/>
+      </w:rPr>
+    </w:lvl>
+    <w:lvl w:ilvl="3" w:tplc="04220001" w:tentative="1">
+      <w:start w:val="1"/>
+      <w:numFmt w:val="bullet"/>
+      <w:lvlText w:val=""/>
+      <w:lvlJc w:val="left"/>
+      <w:pPr>
+        <w:ind w:left="2880" w:hanging="360"/>
+      </w:pPr>
+      <w:rPr>
+        <w:rFonts w:ascii="Symbol" w:hAnsi="Symbol" w:hint="default"/>
+      </w:rPr>
+    </w:lvl>
+    <w:lvl w:ilvl="4" w:tplc="04220003" w:tentative="1">
+      <w:start w:val="1"/>
+      <w:numFmt w:val="bullet"/>
+      <w:lvlText w:val="o"/>
+      <w:lvlJc w:val="left"/>
+      <w:pPr>
+        <w:ind w:left="3600" w:hanging="360"/>
+      </w:pPr>
+      <w:rPr>
+        <w:rFonts w:ascii="Courier New" w:hAnsi="Courier New" w:cs="Courier New" w:hint="default"/>
+      </w:rPr>
+    </w:lvl>
+    <w:lvl w:ilvl="5" w:tplc="04220005" w:tentative="1">
+      <w:start w:val="1"/>
+      <w:numFmt w:val="bullet"/>
+      <w:lvlText w:val=""/>
+      <w:lvlJc w:val="left"/>
+      <w:pPr>
+        <w:ind w:left="4320" w:hanging="360"/>
+      </w:pPr>
+      <w:rPr>
+        <w:rFonts w:ascii="Wingdings" w:hAnsi="Wingdings" w:hint="default"/>
+      </w:rPr>
+    </w:lvl>
+    <w:lvl w:ilvl="6" w:tplc="04220001" w:tentative="1">
+      <w:start w:val="1"/>
+      <w:numFmt w:val="bullet"/>
+      <w:lvlText w:val=""/>
+      <w:lvlJc w:val="left"/>
+      <w:pPr>
+        <w:ind w:left="5040" w:hanging="360"/>
+      </w:pPr>
+      <w:rPr>
+        <w:rFonts w:ascii="Symbol" w:hAnsi="Symbol" w:hint="default"/>
+      </w:rPr>
+    </w:lvl>
+    <w:lvl w:ilvl="7" w:tplc="04220003" w:tentative="1">
+      <w:start w:val="1"/>
+      <w:numFmt w:val="bullet"/>
+      <w:lvlText w:val="o"/>
+      <w:lvlJc w:val="left"/>
+      <w:pPr>
+        <w:ind w:left="5760" w:hanging="360"/>
+      </w:pPr>
+      <w:rPr>
+        <w:rFonts w:ascii="Courier New" w:hAnsi="Courier New" w:cs="Courier New" w:hint="default"/>
+      </w:rPr>
+    </w:lvl>
+    <w:lvl w:ilvl="8" w:tplc="04220005" w:tentative="1">
+      <w:start w:val="1"/>
+      <w:numFmt w:val="bullet"/>
+      <w:lvlText w:val=""/>
+      <w:lvlJc w:val="left"/>
+      <w:pPr>
+        <w:ind w:left="6480" w:hanging="360"/>
+      </w:pPr>
+      <w:rPr>
+        <w:rFonts w:ascii="Wingdings" w:hAnsi="Wingdings" w:hint="default"/>
+      </w:rPr>
+    </w:lvl>
+  </w:abstractNum>
+  <w:abstractNum w:abstractNumId="21" w15:restartNumberingAfterBreak="0">
     <w:nsid w:val="6E0C1E95"/>
     <w:multiLevelType w:val="hybridMultilevel"/>
     <w:tmpl w:val="CCDA769A"/>
@@ -1105,10 +4516,70 @@
     </w:lvl>
   </w:abstractNum>
   <w:num w:numId="1">
+    <w:abstractNumId w:val="21"/>
+  </w:num>
+  <w:num w:numId="2">
+    <w:abstractNumId w:val="7"/>
+  </w:num>
+  <w:num w:numId="3">
+    <w:abstractNumId w:val="18"/>
+  </w:num>
+  <w:num w:numId="4">
+    <w:abstractNumId w:val="16"/>
+  </w:num>
+  <w:num w:numId="5">
+    <w:abstractNumId w:val="20"/>
+  </w:num>
+  <w:num w:numId="6">
+    <w:abstractNumId w:val="2"/>
+  </w:num>
+  <w:num w:numId="7">
+    <w:abstractNumId w:val="12"/>
+  </w:num>
+  <w:num w:numId="8">
+    <w:abstractNumId w:val="8"/>
+  </w:num>
+  <w:num w:numId="9">
+    <w:abstractNumId w:val="15"/>
+  </w:num>
+  <w:num w:numId="10">
+    <w:abstractNumId w:val="13"/>
+  </w:num>
+  <w:num w:numId="11">
+    <w:abstractNumId w:val="0"/>
+  </w:num>
+  <w:num w:numId="12">
+    <w:abstractNumId w:val="19"/>
+  </w:num>
+  <w:num w:numId="13">
+    <w:abstractNumId w:val="14"/>
+  </w:num>
+  <w:num w:numId="14">
+    <w:abstractNumId w:val="6"/>
+  </w:num>
+  <w:num w:numId="15">
+    <w:abstractNumId w:val="17"/>
+  </w:num>
+  <w:num w:numId="16">
+    <w:abstractNumId w:val="9"/>
+  </w:num>
+  <w:num w:numId="17">
+    <w:abstractNumId w:val="4"/>
+  </w:num>
+  <w:num w:numId="18">
     <w:abstractNumId w:val="1"/>
   </w:num>
-  <w:num w:numId="2">
-    <w:abstractNumId w:val="0"/>
+  <w:num w:numId="19">
+    <w:abstractNumId w:val="10"/>
+  </w:num>
+  <w:num w:numId="20">
+    <w:abstractNumId w:val="11"/>
+  </w:num>
+  <w:num w:numId="21">
+    <w:abstractNumId w:val="5"/>
+  </w:num>
+  <w:num w:numId="22">
+    <w:abstractNumId w:val="3"/>
   </w:num>
 </w:numbering>
 </file>
@@ -1218,7 +4689,7 @@
     <w:lsdException w:name="Block Text" w:semiHidden="1" w:unhideWhenUsed="1"/>
     <w:lsdException w:name="Hyperlink" w:semiHidden="1" w:unhideWhenUsed="1"/>
     <w:lsdException w:name="FollowedHyperlink" w:semiHidden="1" w:unhideWhenUsed="1"/>
-    <w:lsdException w:name="Strong" w:uiPriority="22"/>
+    <w:lsdException w:name="Strong" w:uiPriority="22" w:qFormat="1"/>
     <w:lsdException w:name="Emphasis" w:uiPriority="20"/>
     <w:lsdException w:name="Document Map" w:semiHidden="1" w:unhideWhenUsed="1"/>
     <w:lsdException w:name="Plain Text" w:semiHidden="1" w:unhideWhenUsed="1"/>
@@ -1697,6 +5168,85 @@
       <w:u w:val="single"/>
     </w:rPr>
   </w:style>
+  <w:style w:type="paragraph" w:styleId="a8">
+    <w:name w:val="Normal (Web)"/>
+    <w:basedOn w:val="a"/>
+    <w:uiPriority w:val="99"/>
+    <w:semiHidden/>
+    <w:unhideWhenUsed/>
+    <w:rsid w:val="00551102"/>
+    <w:pPr>
+      <w:spacing w:before="100" w:beforeAutospacing="1" w:after="100" w:afterAutospacing="1" w:line="240" w:lineRule="auto"/>
+    </w:pPr>
+    <w:rPr>
+      <w:rFonts w:ascii="Times New Roman" w:eastAsia="Times New Roman" w:hAnsi="Times New Roman" w:cs="Times New Roman"/>
+      <w:noProof w:val="0"/>
+      <w:sz w:val="24"/>
+      <w:szCs w:val="24"/>
+      <w:lang w:eastAsia="uk-UA"/>
+    </w:rPr>
+  </w:style>
+  <w:style w:type="character" w:styleId="a9">
+    <w:name w:val="Strong"/>
+    <w:basedOn w:val="a0"/>
+    <w:uiPriority w:val="22"/>
+    <w:qFormat/>
+    <w:rsid w:val="00551102"/>
+    <w:rPr>
+      <w:b/>
+      <w:bCs/>
+    </w:rPr>
+  </w:style>
+  <w:style w:type="paragraph" w:styleId="aa">
+    <w:name w:val="header"/>
+    <w:basedOn w:val="a"/>
+    <w:link w:val="ab"/>
+    <w:uiPriority w:val="99"/>
+    <w:unhideWhenUsed/>
+    <w:rsid w:val="005108FE"/>
+    <w:pPr>
+      <w:tabs>
+        <w:tab w:val="center" w:pos="4677"/>
+        <w:tab w:val="right" w:pos="9355"/>
+      </w:tabs>
+      <w:spacing w:after="0" w:line="240" w:lineRule="auto"/>
+    </w:pPr>
+  </w:style>
+  <w:style w:type="character" w:customStyle="1" w:styleId="ab">
+    <w:name w:val="Верхний колонтитул Знак"/>
+    <w:basedOn w:val="a0"/>
+    <w:link w:val="aa"/>
+    <w:uiPriority w:val="99"/>
+    <w:rsid w:val="005108FE"/>
+    <w:rPr>
+      <w:noProof/>
+    </w:rPr>
+  </w:style>
+  <w:style w:type="paragraph" w:styleId="ac">
+    <w:name w:val="footer"/>
+    <w:basedOn w:val="a"/>
+    <w:link w:val="ad"/>
+    <w:uiPriority w:val="99"/>
+    <w:unhideWhenUsed/>
+    <w:rsid w:val="005108FE"/>
+    <w:pPr>
+      <w:tabs>
+        <w:tab w:val="center" w:pos="4677"/>
+        <w:tab w:val="right" w:pos="9355"/>
+      </w:tabs>
+      <w:spacing w:after="0" w:line="240" w:lineRule="auto"/>
+    </w:pPr>
+  </w:style>
+  <w:style w:type="character" w:customStyle="1" w:styleId="ad">
+    <w:name w:val="Нижний колонтитул Знак"/>
+    <w:basedOn w:val="a0"/>
+    <w:link w:val="ac"/>
+    <w:uiPriority w:val="99"/>
+    <w:rsid w:val="005108FE"/>
+    <w:rPr>
+      <w:noProof/>
+    </w:rPr>
+  </w:style>
 </w:styles>
 </file>
 

</xml_diff>